<commit_message>
Changed amend offense from clicked to released.
</commit_message>
<xml_diff>
--- a/resources/Saved/21TRD09437_Crim_Traffic Judgment Entry.docx
+++ b/resources/Saved/21TRD09437_Crim_Traffic Judgment Entry.docx
@@ -484,7 +484,6 @@
         <w:jc w:val="center"/>
         <w:rPr>
           <w:rFonts w:ascii="Palatino Linotype" w:hAnsi="Palatino Linotype"/>
-          <w:bCs/>
           <w:sz w:val="20"/>
           <w:szCs w:val="20"/>
         </w:rPr>
@@ -498,40 +497,7 @@
           <w:szCs w:val="20"/>
           <w:u w:val="single"/>
         </w:rPr>
-        <w:t>MAGISTRATE</w:t>
-      </w:r>
-      <w:r>
-        <w:rPr>
-          <w:rFonts w:ascii="Palatino Linotype" w:hAnsi="Palatino Linotype"/>
-          <w:b/>
-          <w:bCs/>
-          <w:sz w:val="20"/>
-          <w:szCs w:val="20"/>
-          <w:u w:val="single"/>
-        </w:rPr>
-        <w:t>’S</w:t>
-      </w:r>
-      <w:r>
-        <w:rPr>
-          <w:rFonts w:ascii="Palatino Linotype" w:hAnsi="Palatino Linotype"/>
-          <w:b/>
-          <w:bCs/>
-          <w:sz w:val="20"/>
-          <w:szCs w:val="20"/>
-          <w:u w:val="single"/>
-        </w:rPr>
-        <w:t xml:space="preserve"> </w:t>
-      </w:r>
-      <w:r>
-        <w:rPr>
-          <w:rFonts w:ascii="Palatino Linotype" w:hAnsi="Palatino Linotype"/>
-          <w:b/>
-          <w:bCs/>
-          <w:sz w:val="20"/>
-          <w:szCs w:val="20"/>
-          <w:u w:val="single"/>
-        </w:rPr>
-        <w:t>DECISION</w:t>
+        <w:t>FINAL JUDGMENT ENTRY</w:t>
       </w:r>
     </w:p>
     <w:p>
@@ -658,6 +624,60 @@
           <w:szCs w:val="20"/>
         </w:rPr>
         <w:t xml:space="preserve">Defendant waived right to counsel. </w:t>
+      </w:r>
+      <w:r>
+        <w:rPr>
+          <w:rFonts w:ascii="Palatino Linotype" w:hAnsi="Palatino Linotype"/>
+          <w:bCs/>
+          <w:sz w:val="20"/>
+          <w:szCs w:val="20"/>
+        </w:rPr>
+        <w:t xml:space="preserve">Counsel for the State of Ohio made a motion to amend the cha</w:t>
+      </w:r>
+      <w:r>
+        <w:rPr>
+          <w:rFonts w:ascii="Palatino Linotype" w:hAnsi="Palatino Linotype"/>
+          <w:bCs/>
+          <w:sz w:val="20"/>
+          <w:szCs w:val="20"/>
+        </w:rPr>
+        <w:t>rge(s) in the case.</w:t>
+      </w:r>
+      <w:r>
+        <w:rPr>
+          <w:rFonts w:ascii="Palatino Linotype" w:hAnsi="Palatino Linotype"/>
+          <w:bCs/>
+          <w:sz w:val="20"/>
+          <w:szCs w:val="20"/>
+        </w:rPr>
+        <w:t xml:space="preserve"> The Court found the amendment did not alter the name or identi</w:t>
+      </w:r>
+      <w:r>
+        <w:rPr>
+          <w:rFonts w:ascii="Palatino Linotype" w:hAnsi="Palatino Linotype"/>
+          <w:bCs/>
+          <w:sz w:val="20"/>
+          <w:szCs w:val="20"/>
+        </w:rPr>
+        <w:t>t</w:t>
+      </w:r>
+      <w:r>
+        <w:rPr>
+          <w:rFonts w:ascii="Palatino Linotype" w:hAnsi="Palatino Linotype"/>
+          <w:bCs/>
+          <w:sz w:val="20"/>
+          <w:szCs w:val="20"/>
+        </w:rPr>
+        <w:t xml:space="preserve">y of the offense and the motion is Granted.</w:t>
+      </w:r>
+      <w:r>
+        <w:rPr>
+          <w:rFonts w:ascii="Palatino Linotype" w:hAnsi="Palatino Linotype"/>
+          <w:bCs/>
+          <w:sz w:val="20"/>
+          <w:szCs w:val="20"/>
+        </w:rPr>
+        <w:t xml:space="preserve"> The charge(s) of 1st Speed 1 Yr School &gt;35mphm4 is amended to Driving Under Financial Responsibility Law Suspension.</w:t>
       </w:r>
       <w:r>
         <w:rPr>
@@ -856,11 +876,10 @@
         <w:tblLook w:val="04A0" w:firstRow="1" w:lastRow="0" w:firstColumn="1" w:lastColumn="0" w:noHBand="0" w:noVBand="1"/>
       </w:tblPr>
       <w:tblGrid>
-        <w:gridCol w:w="1745"/>
-        <w:gridCol w:w="1247"/>
-        <w:gridCol w:w="2631"/>
-        <w:gridCol w:w="1305"/>
-        <w:gridCol w:w="1732"/>
+        <w:gridCol w:w="2182"/>
+        <w:gridCol w:w="1559"/>
+        <w:gridCol w:w="3289"/>
+        <w:gridCol w:w="1632"/>
       </w:tblGrid>
       <w:tr>
         <w:trPr>
@@ -976,7 +995,7 @@
                 <w:sz w:val="20"/>
                 <w:szCs w:val="20"/>
               </w:rPr>
-              <w:t xml:space="preserve">1st Speed 1 Yr School &gt;35mphm4</w:t>
+              <w:t xml:space="preserve">1st Speed 1 Yr School &gt;35mphm4 - AMENDED to Driving Under Financial Responsibility Law Suspension</w:t>
             </w:r>
           </w:p>
         </w:tc>
@@ -1015,44 +1034,6 @@
                 <w:szCs w:val="20"/>
               </w:rPr>
               <w:t xml:space="preserve">Reckless Operation 1st In 1 Yr</w:t>
-            </w:r>
-          </w:p>
-        </w:tc>
-        <w:tc>
-          <w:tcPr>
-            <w:tcW w:w="3289" w:type="dxa"/>
-          </w:tcPr>
-          <w:p>
-            <w:pPr>
-              <w:tabs>
-                <w:tab w:val="left" w:pos="-1080"/>
-                <w:tab w:val="left" w:pos="-720"/>
-                <w:tab w:val="left" w:pos="0"/>
-                <w:tab w:val="left" w:pos="720"/>
-                <w:tab w:val="left" w:pos="1440"/>
-                <w:tab w:val="left" w:pos="2160"/>
-                <w:tab w:val="left" w:pos="2880"/>
-                <w:tab w:val="left" w:pos="3600"/>
-                <w:tab w:val="left" w:pos="4320"/>
-                <w:tab w:val="left" w:pos="4680"/>
-              </w:tabs>
-              <w:rPr>
-                <w:rFonts w:ascii="Palatino Linotype" w:hAnsi="Palatino Linotype"/>
-                <w:b/>
-                <w:bCs/>
-                <w:sz w:val="20"/>
-                <w:szCs w:val="20"/>
-              </w:rPr>
-            </w:pPr>
-            <w:r>
-              <w:rPr>
-                <w:rFonts w:ascii="Palatino Linotype" w:hAnsi="Palatino Linotype"/>
-                <w:b/>
-                <w:bCs/>
-                <w:sz w:val="20"/>
-                <w:szCs w:val="20"/>
-              </w:rPr>
-              <w:t xml:space="preserve">Possession of Marijuana Drug Paraphernalia</w:t>
             </w:r>
           </w:p>
         </w:tc>
@@ -1172,7 +1153,7 @@
                 <w:sz w:val="20"/>
                 <w:szCs w:val="20"/>
               </w:rPr>
-              <w:t xml:space="preserve">4511.21B1A</w:t>
+              <w:t xml:space="preserve">4510.16</w:t>
             </w:r>
           </w:p>
         </w:tc>
@@ -1211,44 +1192,6 @@
                 <w:szCs w:val="20"/>
               </w:rPr>
               <w:t xml:space="preserve">4511.20</w:t>
-            </w:r>
-          </w:p>
-        </w:tc>
-        <w:tc>
-          <w:tcPr>
-            <w:tcW w:w="3289" w:type="dxa"/>
-          </w:tcPr>
-          <w:p>
-            <w:pPr>
-              <w:tabs>
-                <w:tab w:val="left" w:pos="-1080"/>
-                <w:tab w:val="left" w:pos="-720"/>
-                <w:tab w:val="left" w:pos="0"/>
-                <w:tab w:val="left" w:pos="720"/>
-                <w:tab w:val="left" w:pos="1440"/>
-                <w:tab w:val="left" w:pos="2160"/>
-                <w:tab w:val="left" w:pos="2880"/>
-                <w:tab w:val="left" w:pos="3600"/>
-                <w:tab w:val="left" w:pos="4320"/>
-                <w:tab w:val="left" w:pos="4680"/>
-              </w:tabs>
-              <w:rPr>
-                <w:rFonts w:ascii="Palatino Linotype" w:hAnsi="Palatino Linotype"/>
-                <w:b/>
-                <w:bCs/>
-                <w:sz w:val="20"/>
-                <w:szCs w:val="20"/>
-              </w:rPr>
-            </w:pPr>
-            <w:r>
-              <w:rPr>
-                <w:rFonts w:ascii="Palatino Linotype" w:hAnsi="Palatino Linotype"/>
-                <w:b/>
-                <w:bCs/>
-                <w:sz w:val="20"/>
-                <w:szCs w:val="20"/>
-              </w:rPr>
-              <w:t xml:space="preserve">2925.141(C) </w:t>
             </w:r>
           </w:p>
         </w:tc>
@@ -1367,7 +1310,7 @@
                 <w:sz w:val="20"/>
                 <w:szCs w:val="20"/>
               </w:rPr>
-              <w:t xml:space="preserve">M4</w:t>
+              <w:t xml:space="preserve">Unclassified Misdemeanor</w:t>
             </w:r>
           </w:p>
         </w:tc>
@@ -1406,44 +1349,6 @@
                 <w:szCs w:val="20"/>
               </w:rPr>
               <w:t xml:space="preserve">MM</w:t>
-            </w:r>
-          </w:p>
-        </w:tc>
-        <w:tc>
-          <w:tcPr>
-            <w:tcW w:w="3289" w:type="dxa"/>
-          </w:tcPr>
-          <w:p>
-            <w:pPr>
-              <w:tabs>
-                <w:tab w:val="left" w:pos="-1080"/>
-                <w:tab w:val="left" w:pos="-720"/>
-                <w:tab w:val="left" w:pos="0"/>
-                <w:tab w:val="left" w:pos="720"/>
-                <w:tab w:val="left" w:pos="1440"/>
-                <w:tab w:val="left" w:pos="2160"/>
-                <w:tab w:val="left" w:pos="2880"/>
-                <w:tab w:val="left" w:pos="3600"/>
-                <w:tab w:val="left" w:pos="4320"/>
-                <w:tab w:val="left" w:pos="4680"/>
-              </w:tabs>
-              <w:rPr>
-                <w:rFonts w:ascii="Palatino Linotype" w:hAnsi="Palatino Linotype"/>
-                <w:b/>
-                <w:bCs/>
-                <w:sz w:val="20"/>
-                <w:szCs w:val="20"/>
-              </w:rPr>
-            </w:pPr>
-            <w:r>
-              <w:rPr>
-                <w:rFonts w:ascii="Palatino Linotype" w:hAnsi="Palatino Linotype"/>
-                <w:b/>
-                <w:bCs/>
-                <w:sz w:val="20"/>
-                <w:szCs w:val="20"/>
-              </w:rPr>
-              <w:t xml:space="preserve">Minor Misdemeanor</w:t>
             </w:r>
           </w:p>
         </w:tc>
@@ -1604,6 +1509,49 @@
             </w:r>
           </w:p>
         </w:tc>
+      </w:tr>
+      <w:tr>
+        <w:trPr>
+          <w:jc w:val="center"/>
+        </w:trPr>
+        <w:tc>
+          <w:tcPr>
+            <w:tcW w:w="2182" w:type="dxa"/>
+          </w:tcPr>
+          <w:p>
+            <w:pPr>
+              <w:tabs>
+                <w:tab w:val="left" w:pos="-1080"/>
+                <w:tab w:val="left" w:pos="-720"/>
+                <w:tab w:val="left" w:pos="0"/>
+                <w:tab w:val="left" w:pos="720"/>
+                <w:tab w:val="left" w:pos="1440"/>
+                <w:tab w:val="left" w:pos="2160"/>
+                <w:tab w:val="left" w:pos="2880"/>
+                <w:tab w:val="left" w:pos="3600"/>
+                <w:tab w:val="left" w:pos="4320"/>
+                <w:tab w:val="left" w:pos="4680"/>
+              </w:tabs>
+              <w:rPr>
+                <w:rFonts w:ascii="Palatino Linotype" w:hAnsi="Palatino Linotype"/>
+                <w:b/>
+                <w:bCs/>
+                <w:sz w:val="20"/>
+                <w:szCs w:val="20"/>
+              </w:rPr>
+            </w:pPr>
+            <w:r>
+              <w:rPr>
+                <w:rFonts w:ascii="Palatino Linotype" w:hAnsi="Palatino Linotype"/>
+                <w:b/>
+                <w:bCs/>
+                <w:sz w:val="20"/>
+                <w:szCs w:val="20"/>
+              </w:rPr>
+              <w:t>Finding</w:t>
+            </w:r>
+          </w:p>
+        </w:tc>
         <w:tc>
           <w:tcPr>
             <w:tcW w:w="3289" w:type="dxa"/>
@@ -1638,7 +1586,83 @@
                 <w:sz w:val="20"/>
                 <w:szCs w:val="20"/>
               </w:rPr>
-              <w:t xml:space="preserve">No Contest</w:t>
+              <w:t xml:space="preserve">Guilty</w:t>
+            </w:r>
+          </w:p>
+        </w:tc>
+        <w:tc>
+          <w:tcPr>
+            <w:tcW w:w="3289" w:type="dxa"/>
+          </w:tcPr>
+          <w:p>
+            <w:pPr>
+              <w:tabs>
+                <w:tab w:val="left" w:pos="-1080"/>
+                <w:tab w:val="left" w:pos="-720"/>
+                <w:tab w:val="left" w:pos="0"/>
+                <w:tab w:val="left" w:pos="720"/>
+                <w:tab w:val="left" w:pos="1440"/>
+                <w:tab w:val="left" w:pos="2160"/>
+                <w:tab w:val="left" w:pos="2880"/>
+                <w:tab w:val="left" w:pos="3600"/>
+                <w:tab w:val="left" w:pos="4320"/>
+                <w:tab w:val="left" w:pos="4680"/>
+              </w:tabs>
+              <w:rPr>
+                <w:rFonts w:ascii="Palatino Linotype" w:hAnsi="Palatino Linotype"/>
+                <w:b/>
+                <w:bCs/>
+                <w:sz w:val="20"/>
+                <w:szCs w:val="20"/>
+              </w:rPr>
+            </w:pPr>
+            <w:r>
+              <w:rPr>
+                <w:rFonts w:ascii="Palatino Linotype" w:hAnsi="Palatino Linotype"/>
+                <w:b/>
+                <w:bCs/>
+                <w:sz w:val="20"/>
+                <w:szCs w:val="20"/>
+              </w:rPr>
+              <w:t xml:space="preserve">Guilty</w:t>
+            </w:r>
+          </w:p>
+        </w:tc>
+        <w:tc>
+          <w:tcPr>
+            <w:tcW w:w="3289" w:type="dxa"/>
+          </w:tcPr>
+          <w:p>
+            <w:pPr>
+              <w:tabs>
+                <w:tab w:val="left" w:pos="-1080"/>
+                <w:tab w:val="left" w:pos="-720"/>
+                <w:tab w:val="left" w:pos="0"/>
+                <w:tab w:val="left" w:pos="720"/>
+                <w:tab w:val="left" w:pos="1440"/>
+                <w:tab w:val="left" w:pos="2160"/>
+                <w:tab w:val="left" w:pos="2880"/>
+                <w:tab w:val="left" w:pos="3600"/>
+                <w:tab w:val="left" w:pos="4320"/>
+                <w:tab w:val="left" w:pos="4680"/>
+              </w:tabs>
+              <w:rPr>
+                <w:rFonts w:ascii="Palatino Linotype" w:hAnsi="Palatino Linotype"/>
+                <w:b/>
+                <w:bCs/>
+                <w:sz w:val="20"/>
+                <w:szCs w:val="20"/>
+              </w:rPr>
+            </w:pPr>
+            <w:r>
+              <w:rPr>
+                <w:rFonts w:ascii="Palatino Linotype" w:hAnsi="Palatino Linotype"/>
+                <w:b/>
+                <w:bCs/>
+                <w:sz w:val="20"/>
+                <w:szCs w:val="20"/>
+              </w:rPr>
+              <w:t xml:space="preserve">Guilty</w:t>
             </w:r>
           </w:p>
         </w:tc>
@@ -1681,7 +1705,7 @@
                 <w:sz w:val="20"/>
                 <w:szCs w:val="20"/>
               </w:rPr>
-              <w:t>Finding</w:t>
+              <w:t>Fine Amount</w:t>
             </w:r>
           </w:p>
         </w:tc>
@@ -1719,7 +1743,7 @@
                 <w:sz w:val="20"/>
                 <w:szCs w:val="20"/>
               </w:rPr>
-              <w:t xml:space="preserve">Guilty</w:t>
+              <w:t xml:space="preserve">$ 0</w:t>
             </w:r>
           </w:p>
         </w:tc>
@@ -1757,7 +1781,7 @@
                 <w:sz w:val="20"/>
                 <w:szCs w:val="20"/>
               </w:rPr>
-              <w:t xml:space="preserve">Guilty</w:t>
+              <w:t xml:space="preserve">$ 0</w:t>
             </w:r>
           </w:p>
         </w:tc>
@@ -1795,45 +1819,7 @@
                 <w:sz w:val="20"/>
                 <w:szCs w:val="20"/>
               </w:rPr>
-              <w:t xml:space="preserve">Guilty</w:t>
-            </w:r>
-          </w:p>
-        </w:tc>
-        <w:tc>
-          <w:tcPr>
-            <w:tcW w:w="3289" w:type="dxa"/>
-          </w:tcPr>
-          <w:p>
-            <w:pPr>
-              <w:tabs>
-                <w:tab w:val="left" w:pos="-1080"/>
-                <w:tab w:val="left" w:pos="-720"/>
-                <w:tab w:val="left" w:pos="0"/>
-                <w:tab w:val="left" w:pos="720"/>
-                <w:tab w:val="left" w:pos="1440"/>
-                <w:tab w:val="left" w:pos="2160"/>
-                <w:tab w:val="left" w:pos="2880"/>
-                <w:tab w:val="left" w:pos="3600"/>
-                <w:tab w:val="left" w:pos="4320"/>
-                <w:tab w:val="left" w:pos="4680"/>
-              </w:tabs>
-              <w:rPr>
-                <w:rFonts w:ascii="Palatino Linotype" w:hAnsi="Palatino Linotype"/>
-                <w:b/>
-                <w:bCs/>
-                <w:sz w:val="20"/>
-                <w:szCs w:val="20"/>
-              </w:rPr>
-            </w:pPr>
-            <w:r>
-              <w:rPr>
-                <w:rFonts w:ascii="Palatino Linotype" w:hAnsi="Palatino Linotype"/>
-                <w:b/>
-                <w:bCs/>
-                <w:sz w:val="20"/>
-                <w:szCs w:val="20"/>
-              </w:rPr>
-              <w:t xml:space="preserve">Guilty</w:t>
+              <w:t xml:space="preserve">$ 0</w:t>
             </w:r>
           </w:p>
         </w:tc>
@@ -1876,45 +1862,27 @@
                 <w:sz w:val="20"/>
                 <w:szCs w:val="20"/>
               </w:rPr>
-              <w:t>Fine Amount</w:t>
-            </w:r>
-          </w:p>
-        </w:tc>
-        <w:tc>
-          <w:tcPr>
-            <w:tcW w:w="3289" w:type="dxa"/>
-          </w:tcPr>
-          <w:p>
-            <w:pPr>
-              <w:tabs>
-                <w:tab w:val="left" w:pos="-1080"/>
-                <w:tab w:val="left" w:pos="-720"/>
-                <w:tab w:val="left" w:pos="0"/>
-                <w:tab w:val="left" w:pos="720"/>
-                <w:tab w:val="left" w:pos="1440"/>
-                <w:tab w:val="left" w:pos="2160"/>
-                <w:tab w:val="left" w:pos="2880"/>
-                <w:tab w:val="left" w:pos="3600"/>
-                <w:tab w:val="left" w:pos="4320"/>
-                <w:tab w:val="left" w:pos="4680"/>
-              </w:tabs>
-              <w:rPr>
-                <w:rFonts w:ascii="Palatino Linotype" w:hAnsi="Palatino Linotype"/>
-                <w:b/>
-                <w:bCs/>
-                <w:sz w:val="20"/>
-                <w:szCs w:val="20"/>
-              </w:rPr>
-            </w:pPr>
-            <w:r>
-              <w:rPr>
-                <w:rFonts w:ascii="Palatino Linotype" w:hAnsi="Palatino Linotype"/>
-                <w:b/>
-                <w:bCs/>
-                <w:sz w:val="20"/>
-                <w:szCs w:val="20"/>
-              </w:rPr>
-              <w:t xml:space="preserve">$ 0</w:t>
+              <w:t xml:space="preserve">Fines </w:t>
+            </w:r>
+            <w:r>
+              <w:rPr>
+                <w:rFonts w:ascii="Palatino Linotype" w:hAnsi="Palatino Linotype"/>
+                <w:b/>
+                <w:bCs/>
+                <w:sz w:val="20"/>
+                <w:szCs w:val="20"/>
+              </w:rPr>
+              <w:t>Suspend</w:t>
+            </w:r>
+            <w:r>
+              <w:rPr>
+                <w:rFonts w:ascii="Palatino Linotype" w:hAnsi="Palatino Linotype"/>
+                <w:b/>
+                <w:bCs/>
+                <w:sz w:val="20"/>
+                <w:szCs w:val="20"/>
+              </w:rPr>
+              <w:t>ed</w:t>
             </w:r>
           </w:p>
         </w:tc>
@@ -2071,27 +2039,7 @@
                 <w:sz w:val="20"/>
                 <w:szCs w:val="20"/>
               </w:rPr>
-              <w:t xml:space="preserve">Fines </w:t>
-            </w:r>
-            <w:r>
-              <w:rPr>
-                <w:rFonts w:ascii="Palatino Linotype" w:hAnsi="Palatino Linotype"/>
-                <w:b/>
-                <w:bCs/>
-                <w:sz w:val="20"/>
-                <w:szCs w:val="20"/>
-              </w:rPr>
-              <w:t>Suspend</w:t>
-            </w:r>
-            <w:r>
-              <w:rPr>
-                <w:rFonts w:ascii="Palatino Linotype" w:hAnsi="Palatino Linotype"/>
-                <w:b/>
-                <w:bCs/>
-                <w:sz w:val="20"/>
-                <w:szCs w:val="20"/>
-              </w:rPr>
-              <w:t>ed</w:t>
+              <w:t>Jail Days</w:t>
             </w:r>
           </w:p>
         </w:tc>
@@ -2129,7 +2077,7 @@
                 <w:sz w:val="20"/>
                 <w:szCs w:val="20"/>
               </w:rPr>
-              <w:t xml:space="preserve">$ 0</w:t>
+              <w:t xml:space="preserve">None</w:t>
             </w:r>
           </w:p>
         </w:tc>
@@ -2167,7 +2115,7 @@
                 <w:sz w:val="20"/>
                 <w:szCs w:val="20"/>
               </w:rPr>
-              <w:t xml:space="preserve">$ 0</w:t>
+              <w:t xml:space="preserve">None</w:t>
             </w:r>
           </w:p>
         </w:tc>
@@ -2205,45 +2153,7 @@
                 <w:sz w:val="20"/>
                 <w:szCs w:val="20"/>
               </w:rPr>
-              <w:t xml:space="preserve">$ 0</w:t>
-            </w:r>
-          </w:p>
-        </w:tc>
-        <w:tc>
-          <w:tcPr>
-            <w:tcW w:w="3289" w:type="dxa"/>
-          </w:tcPr>
-          <w:p>
-            <w:pPr>
-              <w:tabs>
-                <w:tab w:val="left" w:pos="-1080"/>
-                <w:tab w:val="left" w:pos="-720"/>
-                <w:tab w:val="left" w:pos="0"/>
-                <w:tab w:val="left" w:pos="720"/>
-                <w:tab w:val="left" w:pos="1440"/>
-                <w:tab w:val="left" w:pos="2160"/>
-                <w:tab w:val="left" w:pos="2880"/>
-                <w:tab w:val="left" w:pos="3600"/>
-                <w:tab w:val="left" w:pos="4320"/>
-                <w:tab w:val="left" w:pos="4680"/>
-              </w:tabs>
-              <w:rPr>
-                <w:rFonts w:ascii="Palatino Linotype" w:hAnsi="Palatino Linotype"/>
-                <w:b/>
-                <w:bCs/>
-                <w:sz w:val="20"/>
-                <w:szCs w:val="20"/>
-              </w:rPr>
-            </w:pPr>
-            <w:r>
-              <w:rPr>
-                <w:rFonts w:ascii="Palatino Linotype" w:hAnsi="Palatino Linotype"/>
-                <w:b/>
-                <w:bCs/>
-                <w:sz w:val="20"/>
-                <w:szCs w:val="20"/>
-              </w:rPr>
-              <w:t xml:space="preserve">$ 0</w:t>
+              <w:t xml:space="preserve">None</w:t>
             </w:r>
           </w:p>
         </w:tc>
@@ -2288,6 +2198,26 @@
               </w:rPr>
               <w:t>Jail Days</w:t>
             </w:r>
+            <w:r>
+              <w:rPr>
+                <w:rFonts w:ascii="Palatino Linotype" w:hAnsi="Palatino Linotype"/>
+                <w:b/>
+                <w:bCs/>
+                <w:sz w:val="20"/>
+                <w:szCs w:val="20"/>
+              </w:rPr>
+              <w:t xml:space="preserve"> </w:t>
+            </w:r>
+            <w:r>
+              <w:rPr>
+                <w:rFonts w:ascii="Palatino Linotype" w:hAnsi="Palatino Linotype"/>
+                <w:b/>
+                <w:bCs/>
+                <w:sz w:val="20"/>
+                <w:szCs w:val="20"/>
+              </w:rPr>
+              <w:t>Suspended</w:t>
+            </w:r>
           </w:p>
         </w:tc>
         <w:tc>
@@ -2404,259 +2334,6 @@
             </w:r>
           </w:p>
         </w:tc>
-        <w:tc>
-          <w:tcPr>
-            <w:tcW w:w="3289" w:type="dxa"/>
-          </w:tcPr>
-          <w:p>
-            <w:pPr>
-              <w:tabs>
-                <w:tab w:val="left" w:pos="-1080"/>
-                <w:tab w:val="left" w:pos="-720"/>
-                <w:tab w:val="left" w:pos="0"/>
-                <w:tab w:val="left" w:pos="720"/>
-                <w:tab w:val="left" w:pos="1440"/>
-                <w:tab w:val="left" w:pos="2160"/>
-                <w:tab w:val="left" w:pos="2880"/>
-                <w:tab w:val="left" w:pos="3600"/>
-                <w:tab w:val="left" w:pos="4320"/>
-                <w:tab w:val="left" w:pos="4680"/>
-              </w:tabs>
-              <w:rPr>
-                <w:rFonts w:ascii="Palatino Linotype" w:hAnsi="Palatino Linotype"/>
-                <w:b/>
-                <w:bCs/>
-                <w:sz w:val="20"/>
-                <w:szCs w:val="20"/>
-              </w:rPr>
-            </w:pPr>
-            <w:r>
-              <w:rPr>
-                <w:rFonts w:ascii="Palatino Linotype" w:hAnsi="Palatino Linotype"/>
-                <w:b/>
-                <w:bCs/>
-                <w:sz w:val="20"/>
-                <w:szCs w:val="20"/>
-              </w:rPr>
-              <w:t xml:space="preserve">None</w:t>
-            </w:r>
-          </w:p>
-        </w:tc>
-      </w:tr>
-      <w:tr>
-        <w:trPr>
-          <w:jc w:val="center"/>
-        </w:trPr>
-        <w:tc>
-          <w:tcPr>
-            <w:tcW w:w="2182" w:type="dxa"/>
-          </w:tcPr>
-          <w:p>
-            <w:pPr>
-              <w:tabs>
-                <w:tab w:val="left" w:pos="-1080"/>
-                <w:tab w:val="left" w:pos="-720"/>
-                <w:tab w:val="left" w:pos="0"/>
-                <w:tab w:val="left" w:pos="720"/>
-                <w:tab w:val="left" w:pos="1440"/>
-                <w:tab w:val="left" w:pos="2160"/>
-                <w:tab w:val="left" w:pos="2880"/>
-                <w:tab w:val="left" w:pos="3600"/>
-                <w:tab w:val="left" w:pos="4320"/>
-                <w:tab w:val="left" w:pos="4680"/>
-              </w:tabs>
-              <w:rPr>
-                <w:rFonts w:ascii="Palatino Linotype" w:hAnsi="Palatino Linotype"/>
-                <w:b/>
-                <w:bCs/>
-                <w:sz w:val="20"/>
-                <w:szCs w:val="20"/>
-              </w:rPr>
-            </w:pPr>
-            <w:r>
-              <w:rPr>
-                <w:rFonts w:ascii="Palatino Linotype" w:hAnsi="Palatino Linotype"/>
-                <w:b/>
-                <w:bCs/>
-                <w:sz w:val="20"/>
-                <w:szCs w:val="20"/>
-              </w:rPr>
-              <w:t>Jail Days</w:t>
-            </w:r>
-            <w:r>
-              <w:rPr>
-                <w:rFonts w:ascii="Palatino Linotype" w:hAnsi="Palatino Linotype"/>
-                <w:b/>
-                <w:bCs/>
-                <w:sz w:val="20"/>
-                <w:szCs w:val="20"/>
-              </w:rPr>
-              <w:t xml:space="preserve"> </w:t>
-            </w:r>
-            <w:r>
-              <w:rPr>
-                <w:rFonts w:ascii="Palatino Linotype" w:hAnsi="Palatino Linotype"/>
-                <w:b/>
-                <w:bCs/>
-                <w:sz w:val="20"/>
-                <w:szCs w:val="20"/>
-              </w:rPr>
-              <w:t>Suspended</w:t>
-            </w:r>
-          </w:p>
-        </w:tc>
-        <w:tc>
-          <w:tcPr>
-            <w:tcW w:w="3289" w:type="dxa"/>
-          </w:tcPr>
-          <w:p>
-            <w:pPr>
-              <w:tabs>
-                <w:tab w:val="left" w:pos="-1080"/>
-                <w:tab w:val="left" w:pos="-720"/>
-                <w:tab w:val="left" w:pos="0"/>
-                <w:tab w:val="left" w:pos="720"/>
-                <w:tab w:val="left" w:pos="1440"/>
-                <w:tab w:val="left" w:pos="2160"/>
-                <w:tab w:val="left" w:pos="2880"/>
-                <w:tab w:val="left" w:pos="3600"/>
-                <w:tab w:val="left" w:pos="4320"/>
-                <w:tab w:val="left" w:pos="4680"/>
-              </w:tabs>
-              <w:rPr>
-                <w:rFonts w:ascii="Palatino Linotype" w:hAnsi="Palatino Linotype"/>
-                <w:b/>
-                <w:bCs/>
-                <w:sz w:val="20"/>
-                <w:szCs w:val="20"/>
-              </w:rPr>
-            </w:pPr>
-            <w:r>
-              <w:rPr>
-                <w:rFonts w:ascii="Palatino Linotype" w:hAnsi="Palatino Linotype"/>
-                <w:b/>
-                <w:bCs/>
-                <w:sz w:val="20"/>
-                <w:szCs w:val="20"/>
-              </w:rPr>
-              <w:t xml:space="preserve">None</w:t>
-            </w:r>
-          </w:p>
-        </w:tc>
-        <w:tc>
-          <w:tcPr>
-            <w:tcW w:w="3289" w:type="dxa"/>
-          </w:tcPr>
-          <w:p>
-            <w:pPr>
-              <w:tabs>
-                <w:tab w:val="left" w:pos="-1080"/>
-                <w:tab w:val="left" w:pos="-720"/>
-                <w:tab w:val="left" w:pos="0"/>
-                <w:tab w:val="left" w:pos="720"/>
-                <w:tab w:val="left" w:pos="1440"/>
-                <w:tab w:val="left" w:pos="2160"/>
-                <w:tab w:val="left" w:pos="2880"/>
-                <w:tab w:val="left" w:pos="3600"/>
-                <w:tab w:val="left" w:pos="4320"/>
-                <w:tab w:val="left" w:pos="4680"/>
-              </w:tabs>
-              <w:rPr>
-                <w:rFonts w:ascii="Palatino Linotype" w:hAnsi="Palatino Linotype"/>
-                <w:b/>
-                <w:bCs/>
-                <w:sz w:val="20"/>
-                <w:szCs w:val="20"/>
-              </w:rPr>
-            </w:pPr>
-            <w:r>
-              <w:rPr>
-                <w:rFonts w:ascii="Palatino Linotype" w:hAnsi="Palatino Linotype"/>
-                <w:b/>
-                <w:bCs/>
-                <w:sz w:val="20"/>
-                <w:szCs w:val="20"/>
-              </w:rPr>
-              <w:t xml:space="preserve">None</w:t>
-            </w:r>
-          </w:p>
-        </w:tc>
-        <w:tc>
-          <w:tcPr>
-            <w:tcW w:w="3289" w:type="dxa"/>
-          </w:tcPr>
-          <w:p>
-            <w:pPr>
-              <w:tabs>
-                <w:tab w:val="left" w:pos="-1080"/>
-                <w:tab w:val="left" w:pos="-720"/>
-                <w:tab w:val="left" w:pos="0"/>
-                <w:tab w:val="left" w:pos="720"/>
-                <w:tab w:val="left" w:pos="1440"/>
-                <w:tab w:val="left" w:pos="2160"/>
-                <w:tab w:val="left" w:pos="2880"/>
-                <w:tab w:val="left" w:pos="3600"/>
-                <w:tab w:val="left" w:pos="4320"/>
-                <w:tab w:val="left" w:pos="4680"/>
-              </w:tabs>
-              <w:rPr>
-                <w:rFonts w:ascii="Palatino Linotype" w:hAnsi="Palatino Linotype"/>
-                <w:b/>
-                <w:bCs/>
-                <w:sz w:val="20"/>
-                <w:szCs w:val="20"/>
-              </w:rPr>
-            </w:pPr>
-            <w:r>
-              <w:rPr>
-                <w:rFonts w:ascii="Palatino Linotype" w:hAnsi="Palatino Linotype"/>
-                <w:b/>
-                <w:bCs/>
-                <w:sz w:val="20"/>
-                <w:szCs w:val="20"/>
-              </w:rPr>
-              <w:t xml:space="preserve">None</w:t>
-            </w:r>
-          </w:p>
-        </w:tc>
-        <w:tc>
-          <w:tcPr>
-            <w:tcW w:w="3289" w:type="dxa"/>
-          </w:tcPr>
-          <w:p>
-            <w:pPr>
-              <w:tabs>
-                <w:tab w:val="left" w:pos="-1080"/>
-                <w:tab w:val="left" w:pos="-720"/>
-                <w:tab w:val="left" w:pos="0"/>
-                <w:tab w:val="left" w:pos="720"/>
-                <w:tab w:val="left" w:pos="1440"/>
-                <w:tab w:val="left" w:pos="2160"/>
-                <w:tab w:val="left" w:pos="2880"/>
-                <w:tab w:val="left" w:pos="3600"/>
-                <w:tab w:val="left" w:pos="4320"/>
-                <w:tab w:val="left" w:pos="4680"/>
-              </w:tabs>
-              <w:rPr>
-                <w:rFonts w:ascii="Palatino Linotype" w:hAnsi="Palatino Linotype"/>
-                <w:b/>
-                <w:bCs/>
-                <w:sz w:val="20"/>
-                <w:szCs w:val="20"/>
-              </w:rPr>
-            </w:pPr>
-            <w:r>
-              <w:rPr>
-                <w:rFonts w:ascii="Palatino Linotype" w:hAnsi="Palatino Linotype"/>
-                <w:b/>
-                <w:bCs/>
-                <w:sz w:val="20"/>
-                <w:szCs w:val="20"/>
-              </w:rPr>
-              <w:t xml:space="preserve">None</w:t>
-            </w:r>
-          </w:p>
-        </w:tc>
       </w:tr>
     </w:tbl>
     <w:p>
@@ -3228,7 +2905,7 @@
           <w:sz w:val="20"/>
           <w:szCs w:val="20"/>
         </w:rPr>
-        <w:t xml:space="preserve">Magistrate</w:t>
+        <w:t xml:space="preserve">Judge</w:t>
       </w:r>
       <w:r>
         <w:rPr>
@@ -3244,7 +2921,7 @@
           <w:sz w:val="20"/>
           <w:szCs w:val="20"/>
         </w:rPr>
-        <w:t xml:space="preserve">Amanda</w:t>
+        <w:t xml:space="preserve">Marianne</w:t>
       </w:r>
       <w:r>
         <w:rPr>
@@ -3260,7 +2937,7 @@
           <w:sz w:val="20"/>
           <w:szCs w:val="20"/>
         </w:rPr>
-        <w:t xml:space="preserve">Bunner</w:t>
+        <w:t xml:space="preserve">Hemmeter</w:t>
       </w:r>
     </w:p>
     <w:p>
@@ -3280,106 +2957,6 @@
         <w:rPr>
           <w:rFonts w:ascii="Palatino Linotype" w:hAnsi="Palatino Linotype"/>
           <w:bCs/>
-          <w:sz w:val="20"/>
-          <w:szCs w:val="20"/>
-        </w:rPr>
-      </w:pPr>
-      <w:r>
-        <w:rPr>
-          <w:rFonts w:ascii="Palatino Linotype" w:hAnsi="Palatino Linotype"/>
-          <w:sz w:val="20"/>
-          <w:szCs w:val="20"/>
-        </w:rPr>
-        <w:t xml:space="preserve"/>
-      </w:r>
-    </w:p>
-    <w:p>
-      <w:pPr>
-        <w:tabs>
-          <w:tab w:val="center" w:pos="4680"/>
-        </w:tabs>
-        <w:jc w:val="both"/>
-        <w:rPr>
-          <w:rFonts w:ascii="Palatino Linotype" w:hAnsi="Palatino Linotype"/>
-          <w:b/>
-          <w:bCs/>
-          <w:i/>
-          <w:sz w:val="19"/>
-          <w:szCs w:val="19"/>
-        </w:rPr>
-      </w:pPr>
-      <w:r>
-        <w:rPr>
-          <w:rFonts w:ascii="Palatino Linotype" w:hAnsi="Palatino Linotype"/>
-          <w:b/>
-          <w:bCs/>
-          <w:i/>
-          <w:sz w:val="19"/>
-          <w:szCs w:val="19"/>
-        </w:rPr>
-        <w:t xml:space="preserve">Pursuant to Criminal Rule 19(D) and Traffic Rule 14, written objections to this magistrate’s decision must be filed within </w:t>
-      </w:r>
-      <w:r>
-        <w:rPr>
-          <w:rFonts w:ascii="Palatino Linotype" w:hAnsi="Palatino Linotype"/>
-          <w:b/>
-          <w:bCs/>
-          <w:i/>
-          <w:sz w:val="19"/>
-          <w:szCs w:val="19"/>
-        </w:rPr>
-        <w:t>14</w:t>
-      </w:r>
-      <w:r>
-        <w:rPr>
-          <w:rFonts w:ascii="Palatino Linotype" w:hAnsi="Palatino Linotype"/>
-          <w:b/>
-          <w:bCs/>
-          <w:i/>
-          <w:sz w:val="19"/>
-          <w:szCs w:val="19"/>
-        </w:rPr>
-        <w:t xml:space="preserve"> days of the filing of this decision. Any objections must state with specificity the grounds of the objections. </w:t>
-      </w:r>
-      <w:r>
-        <w:rPr>
-          <w:rFonts w:ascii="Palatino Linotype" w:hAnsi="Palatino Linotype"/>
-          <w:b/>
-          <w:bCs/>
-          <w:i/>
-          <w:sz w:val="19"/>
-          <w:szCs w:val="19"/>
-        </w:rPr>
-        <w:t xml:space="preserve">A party shall not assign as error on appeal the court’s adoption of this decision unless the party timely </w:t>
-      </w:r>
-      <w:r>
-        <w:rPr>
-          <w:rFonts w:ascii="Palatino Linotype" w:hAnsi="Palatino Linotype"/>
-          <w:b/>
-          <w:bCs/>
-          <w:i/>
-          <w:sz w:val="19"/>
-          <w:szCs w:val="19"/>
-        </w:rPr>
-        <w:t>files objections.</w:t>
-      </w:r>
-    </w:p>
-    <w:p>
-      <w:pPr>
-        <w:tabs>
-          <w:tab w:val="left" w:pos="-1080"/>
-          <w:tab w:val="left" w:pos="-720"/>
-          <w:tab w:val="left" w:pos="0"/>
-          <w:tab w:val="left" w:pos="720"/>
-          <w:tab w:val="left" w:pos="1440"/>
-          <w:tab w:val="left" w:pos="2160"/>
-          <w:tab w:val="left" w:pos="2880"/>
-          <w:tab w:val="left" w:pos="3600"/>
-          <w:tab w:val="left" w:pos="4320"/>
-          <w:tab w:val="left" w:pos="4680"/>
-        </w:tabs>
-        <w:rPr>
-          <w:rFonts w:ascii="Palatino Linotype" w:hAnsi="Palatino Linotype"/>
           <w:sz w:val="20"/>
           <w:szCs w:val="20"/>
         </w:rPr>
@@ -3782,15 +3359,7 @@
                 <w:sz w:val="20"/>
                 <w:szCs w:val="20"/>
               </w:rPr>
-              <w:t xml:space="preserve">Magistrate Decision</w:t>
-            </w:r>
-            <w:r>
-              <w:rPr>
-                <w:rFonts w:ascii="Palatino Linotype" w:hAnsi="Palatino Linotype"/>
-                <w:sz w:val="20"/>
-                <w:szCs w:val="20"/>
-              </w:rPr>
-              <w:t xml:space="preserve"> 21TRD09437</w:t>
+              <w:t xml:space="preserve">Final Judgment Entry 21TRD09437</w:t>
             </w:r>
           </w:p>
         </w:sdtContent>

</xml_diff>

<commit_message>
Fixed setting cursor to account for dismissed charges after plea button.
</commit_message>
<xml_diff>
--- a/resources/Saved/21TRD09437_Crim_Traffic Judgment Entry.docx
+++ b/resources/Saved/21TRD09437_Crim_Traffic Judgment Entry.docx
@@ -249,7 +249,6 @@
         </w:rPr>
         <w:t xml:space="preserve">.  </w:t>
       </w:r>
-      <w:proofErr w:type="gramStart"/>
       <w:r>
         <w:rPr>
           <w:rFonts w:ascii="Palatino Linotype" w:hAnsi="Palatino Linotype"/>
@@ -329,7 +328,6 @@
           <w:szCs w:val="20"/>
         </w:rPr>
       </w:pPr>
-      <w:proofErr w:type="gramStart"/>
       <w:r>
         <w:rPr>
           <w:rFonts w:ascii="Palatino Linotype" w:hAnsi="Palatino Linotype"/>
@@ -521,14 +519,6 @@
         </w:rPr>
         <w:t xml:space="preserve"/>
       </w:r>
-      <w:r>
-        <w:rPr>
-          <w:rFonts w:ascii="Palatino Linotype" w:hAnsi="Palatino Linotype"/>
-          <w:sz w:val="20"/>
-          <w:szCs w:val="20"/>
-        </w:rPr>
-        <w:tab/>
-      </w:r>
     </w:p>
     <w:p>
       <w:pPr>
@@ -608,7 +598,7 @@
           <w:sz w:val="20"/>
           <w:szCs w:val="20"/>
         </w:rPr>
-        <w:t xml:space="preserve"> on March 17, 2022.</w:t>
+        <w:t xml:space="preserve"> on March 18, 2022.</w:t>
       </w:r>
       <w:r>
         <w:rPr>
@@ -625,9 +615,8 @@
           <w:sz w:val="20"/>
           <w:szCs w:val="20"/>
         </w:rPr>
-        <w:t xml:space="preserve">Defendant</w:t>
-      </w:r>
-      <w:proofErr w:type="gramEnd"/>
+        <w:t xml:space="preserve">Defendant waived right to counsel.</w:t>
+      </w:r>
       <w:r>
         <w:rPr>
           <w:rFonts w:ascii="Palatino Linotype" w:hAnsi="Palatino Linotype"/>
@@ -635,7 +624,16 @@
           <w:sz w:val="20"/>
           <w:szCs w:val="20"/>
         </w:rPr>
-        <w:t xml:space="preserve"> waived right to counsel. </w:t>
+        <w:t xml:space="preserve"> </w:t>
+      </w:r>
+      <w:r>
+        <w:rPr>
+          <w:rFonts w:ascii="Palatino Linotype" w:hAnsi="Palatino Linotype"/>
+          <w:bCs/>
+          <w:sz w:val="20"/>
+          <w:szCs w:val="20"/>
+        </w:rPr>
+        <w:t xml:space="preserve"/>
       </w:r>
       <w:r>
         <w:rPr>
@@ -787,24 +785,7 @@
           <w:sz w:val="20"/>
           <w:szCs w:val="20"/>
         </w:rPr>
-        <w:t xml:space="preserve">The Court, finding that the Defendant entered the plea knowingly, intelligently, and voluntarily, accepted the plea and entered the following </w:t>
-      </w:r>
-      <w:proofErr w:type="gramStart"/>
-      <w:r>
-        <w:rPr>
-          <w:rFonts w:ascii="Palatino Linotype" w:hAnsi="Palatino Linotype"/>
-          <w:sz w:val="20"/>
-          <w:szCs w:val="20"/>
-        </w:rPr>
-        <w:t>sentence:</w:t>
-      </w:r>
-      <w:r>
-        <w:rPr>
-          <w:rFonts w:ascii="Palatino Linotype" w:hAnsi="Palatino Linotype"/>
-          <w:sz w:val="20"/>
-          <w:szCs w:val="20"/>
-        </w:rPr>
-        <w:t xml:space="preserve"/>
+        <w:t>The Court, finding that the Defendant entered the plea knowingly, intelligently, and voluntarily, accepted the plea and entered the following sentence:</w:t>
       </w:r>
       <w:r>
         <w:rPr>
@@ -817,7 +798,6 @@
     </w:p>
     <w:p>
       <w:pPr>
-        <w:jc w:val="both"/>
         <w:rPr>
           <w:rFonts w:ascii="Palatino Linotype" w:hAnsi="Palatino Linotype"/>
           <w:sz w:val="20"/>
@@ -833,7 +813,7 @@
         <w:tblLook w:val="04A0" w:firstRow="1" w:lastRow="0" w:firstColumn="1" w:lastColumn="0" w:noHBand="0" w:noVBand="1"/>
       </w:tblPr>
       <w:tblGrid>
-        <w:gridCol w:w="2182"/>
+        <w:gridCol w:w="1801"/>
         <w:gridCol w:w="1559"/>
         <w:gridCol w:w="3289"/>
         <w:gridCol w:w="1632"/>
@@ -844,7 +824,7 @@
         </w:trPr>
         <w:tc>
           <w:tcPr>
-            <w:tcW w:w="2182" w:type="dxa"/>
+            <w:tcW w:w="1801" w:type="dxa"/>
           </w:tcPr>
           <w:p>
             <w:pPr>
@@ -906,7 +886,6 @@
                 <w:szCs w:val="20"/>
               </w:rPr>
             </w:pPr>
-            <w:proofErr w:type="gramStart"/>
             <w:r>
               <w:rPr>
                 <w:rFonts w:ascii="Palatino Linotype" w:hAnsi="Palatino Linotype"/>
@@ -946,7 +925,6 @@
                 <w:szCs w:val="20"/>
               </w:rPr>
             </w:pPr>
-            <w:proofErr w:type="gramStart"/>
             <w:r>
               <w:rPr>
                 <w:rFonts w:ascii="Palatino Linotype" w:hAnsi="Palatino Linotype"/>
@@ -986,7 +964,6 @@
                 <w:szCs w:val="20"/>
               </w:rPr>
             </w:pPr>
-            <w:proofErr w:type="gramStart"/>
             <w:r>
               <w:rPr>
                 <w:rFonts w:ascii="Palatino Linotype" w:hAnsi="Palatino Linotype"/>
@@ -1007,7 +984,7 @@
         </w:trPr>
         <w:tc>
           <w:tcPr>
-            <w:tcW w:w="2182" w:type="dxa"/>
+            <w:tcW w:w="1801" w:type="dxa"/>
           </w:tcPr>
           <w:p>
             <w:pPr>
@@ -1069,7 +1046,6 @@
                 <w:szCs w:val="20"/>
               </w:rPr>
             </w:pPr>
-            <w:proofErr w:type="gramStart"/>
             <w:r>
               <w:rPr>
                 <w:rFonts w:ascii="Palatino Linotype" w:hAnsi="Palatino Linotype"/>
@@ -1108,7 +1084,6 @@
                 <w:szCs w:val="20"/>
               </w:rPr>
             </w:pPr>
-            <w:proofErr w:type="gramStart"/>
             <w:r>
               <w:rPr>
                 <w:rFonts w:ascii="Palatino Linotype" w:hAnsi="Palatino Linotype"/>
@@ -1147,7 +1122,6 @@
                 <w:szCs w:val="20"/>
               </w:rPr>
             </w:pPr>
-            <w:proofErr w:type="gramStart"/>
             <w:r>
               <w:rPr>
                 <w:rFonts w:ascii="Palatino Linotype" w:hAnsi="Palatino Linotype"/>
@@ -1167,7 +1141,7 @@
         </w:trPr>
         <w:tc>
           <w:tcPr>
-            <w:tcW w:w="2182" w:type="dxa"/>
+            <w:tcW w:w="1801" w:type="dxa"/>
           </w:tcPr>
           <w:p>
             <w:pPr>
@@ -1229,7 +1203,6 @@
                 <w:szCs w:val="20"/>
               </w:rPr>
             </w:pPr>
-            <w:proofErr w:type="gramStart"/>
             <w:r>
               <w:rPr>
                 <w:rFonts w:ascii="Palatino Linotype" w:hAnsi="Palatino Linotype"/>
@@ -1268,7 +1241,6 @@
                 <w:szCs w:val="20"/>
               </w:rPr>
             </w:pPr>
-            <w:proofErr w:type="gramStart"/>
             <w:r>
               <w:rPr>
                 <w:rFonts w:ascii="Palatino Linotype" w:hAnsi="Palatino Linotype"/>
@@ -1307,7 +1279,6 @@
                 <w:szCs w:val="20"/>
               </w:rPr>
             </w:pPr>
-            <w:proofErr w:type="gramStart"/>
             <w:r>
               <w:rPr>
                 <w:rFonts w:ascii="Palatino Linotype" w:hAnsi="Palatino Linotype"/>
@@ -1327,7 +1298,7 @@
         </w:trPr>
         <w:tc>
           <w:tcPr>
-            <w:tcW w:w="2182" w:type="dxa"/>
+            <w:tcW w:w="1801" w:type="dxa"/>
           </w:tcPr>
           <w:p>
             <w:pPr>
@@ -1389,16 +1360,15 @@
                 <w:szCs w:val="20"/>
               </w:rPr>
             </w:pPr>
-            <w:proofErr w:type="gramStart"/>
-            <w:r>
-              <w:rPr>
-                <w:rFonts w:ascii="Palatino Linotype" w:hAnsi="Palatino Linotype"/>
-                <w:b/>
-                <w:bCs/>
-                <w:sz w:val="20"/>
-                <w:szCs w:val="20"/>
-              </w:rPr>
-              <w:t xml:space="preserve">Dismissed</w:t>
+            <w:r>
+              <w:rPr>
+                <w:rFonts w:ascii="Palatino Linotype" w:hAnsi="Palatino Linotype"/>
+                <w:b/>
+                <w:bCs/>
+                <w:sz w:val="20"/>
+                <w:szCs w:val="20"/>
+              </w:rPr>
+              <w:t xml:space="preserve">No Contest</w:t>
             </w:r>
           </w:p>
         </w:tc>
@@ -1428,16 +1398,15 @@
                 <w:szCs w:val="20"/>
               </w:rPr>
             </w:pPr>
-            <w:proofErr w:type="gramStart"/>
-            <w:r>
-              <w:rPr>
-                <w:rFonts w:ascii="Palatino Linotype" w:hAnsi="Palatino Linotype"/>
-                <w:b/>
-                <w:bCs/>
-                <w:sz w:val="20"/>
-                <w:szCs w:val="20"/>
-              </w:rPr>
-              <w:t xml:space="preserve">Guilty</w:t>
+            <w:r>
+              <w:rPr>
+                <w:rFonts w:ascii="Palatino Linotype" w:hAnsi="Palatino Linotype"/>
+                <w:b/>
+                <w:bCs/>
+                <w:sz w:val="20"/>
+                <w:szCs w:val="20"/>
+              </w:rPr>
+              <w:t xml:space="preserve">Dismissed</w:t>
             </w:r>
           </w:p>
         </w:tc>
@@ -1467,16 +1436,15 @@
                 <w:szCs w:val="20"/>
               </w:rPr>
             </w:pPr>
-            <w:proofErr w:type="gramStart"/>
-            <w:r>
-              <w:rPr>
-                <w:rFonts w:ascii="Palatino Linotype" w:hAnsi="Palatino Linotype"/>
-                <w:b/>
-                <w:bCs/>
-                <w:sz w:val="20"/>
-                <w:szCs w:val="20"/>
-              </w:rPr>
-              <w:t xml:space="preserve">Guilty</w:t>
+            <w:r>
+              <w:rPr>
+                <w:rFonts w:ascii="Palatino Linotype" w:hAnsi="Palatino Linotype"/>
+                <w:b/>
+                <w:bCs/>
+                <w:sz w:val="20"/>
+                <w:szCs w:val="20"/>
+              </w:rPr>
+              <w:t xml:space="preserve">No Contest</w:t>
             </w:r>
           </w:p>
         </w:tc>
@@ -1487,7 +1455,7 @@
         </w:trPr>
         <w:tc>
           <w:tcPr>
-            <w:tcW w:w="2182" w:type="dxa"/>
+            <w:tcW w:w="1801" w:type="dxa"/>
           </w:tcPr>
           <w:p>
             <w:pPr>
@@ -1549,16 +1517,15 @@
                 <w:szCs w:val="20"/>
               </w:rPr>
             </w:pPr>
-            <w:proofErr w:type="gramStart"/>
-            <w:r>
-              <w:rPr>
-                <w:rFonts w:ascii="Palatino Linotype" w:hAnsi="Palatino Linotype"/>
-                <w:b/>
-                <w:bCs/>
-                <w:sz w:val="20"/>
-                <w:szCs w:val="20"/>
-              </w:rPr>
-              <w:t xml:space="preserve"/>
+            <w:r>
+              <w:rPr>
+                <w:rFonts w:ascii="Palatino Linotype" w:hAnsi="Palatino Linotype"/>
+                <w:b/>
+                <w:bCs/>
+                <w:sz w:val="20"/>
+                <w:szCs w:val="20"/>
+              </w:rPr>
+              <w:t xml:space="preserve">Guilty</w:t>
             </w:r>
           </w:p>
         </w:tc>
@@ -1588,16 +1555,15 @@
                 <w:szCs w:val="20"/>
               </w:rPr>
             </w:pPr>
-            <w:proofErr w:type="gramStart"/>
-            <w:r>
-              <w:rPr>
-                <w:rFonts w:ascii="Palatino Linotype" w:hAnsi="Palatino Linotype"/>
-                <w:b/>
-                <w:bCs/>
-                <w:sz w:val="20"/>
-                <w:szCs w:val="20"/>
-              </w:rPr>
-              <w:t xml:space="preserve">Guilty</w:t>
+            <w:r>
+              <w:rPr>
+                <w:rFonts w:ascii="Palatino Linotype" w:hAnsi="Palatino Linotype"/>
+                <w:b/>
+                <w:bCs/>
+                <w:sz w:val="20"/>
+                <w:szCs w:val="20"/>
+              </w:rPr>
+              <w:t xml:space="preserve"/>
             </w:r>
           </w:p>
         </w:tc>
@@ -1627,16 +1593,15 @@
                 <w:szCs w:val="20"/>
               </w:rPr>
             </w:pPr>
-            <w:proofErr w:type="gramStart"/>
-            <w:r>
-              <w:rPr>
-                <w:rFonts w:ascii="Palatino Linotype" w:hAnsi="Palatino Linotype"/>
-                <w:b/>
-                <w:bCs/>
-                <w:sz w:val="20"/>
-                <w:szCs w:val="20"/>
-              </w:rPr>
-              <w:t xml:space="preserve">Not Guilty</w:t>
+            <w:r>
+              <w:rPr>
+                <w:rFonts w:ascii="Palatino Linotype" w:hAnsi="Palatino Linotype"/>
+                <w:b/>
+                <w:bCs/>
+                <w:sz w:val="20"/>
+                <w:szCs w:val="20"/>
+              </w:rPr>
+              <w:t xml:space="preserve">Guilty</w:t>
             </w:r>
           </w:p>
         </w:tc>
@@ -1647,7 +1612,7 @@
         </w:trPr>
         <w:tc>
           <w:tcPr>
-            <w:tcW w:w="2182" w:type="dxa"/>
+            <w:tcW w:w="1801" w:type="dxa"/>
           </w:tcPr>
           <w:p>
             <w:pPr>
@@ -1709,16 +1674,15 @@
                 <w:szCs w:val="20"/>
               </w:rPr>
             </w:pPr>
-            <w:proofErr w:type="gramStart"/>
-            <w:r>
-              <w:rPr>
-                <w:rFonts w:ascii="Palatino Linotype" w:hAnsi="Palatino Linotype"/>
-                <w:b/>
-                <w:bCs/>
-                <w:sz w:val="20"/>
-                <w:szCs w:val="20"/>
-              </w:rPr>
-              <w:t xml:space="preserve"> </w:t>
+            <w:r>
+              <w:rPr>
+                <w:rFonts w:ascii="Palatino Linotype" w:hAnsi="Palatino Linotype"/>
+                <w:b/>
+                <w:bCs/>
+                <w:sz w:val="20"/>
+                <w:szCs w:val="20"/>
+              </w:rPr>
+              <w:t xml:space="preserve">$ 0</w:t>
             </w:r>
           </w:p>
         </w:tc>
@@ -1748,16 +1712,15 @@
                 <w:szCs w:val="20"/>
               </w:rPr>
             </w:pPr>
-            <w:proofErr w:type="gramStart"/>
-            <w:r>
-              <w:rPr>
-                <w:rFonts w:ascii="Palatino Linotype" w:hAnsi="Palatino Linotype"/>
-                <w:b/>
-                <w:bCs/>
-                <w:sz w:val="20"/>
-                <w:szCs w:val="20"/>
-              </w:rPr>
-              <w:t xml:space="preserve">$ 0</w:t>
+            <w:r>
+              <w:rPr>
+                <w:rFonts w:ascii="Palatino Linotype" w:hAnsi="Palatino Linotype"/>
+                <w:b/>
+                <w:bCs/>
+                <w:sz w:val="20"/>
+                <w:szCs w:val="20"/>
+              </w:rPr>
+              <w:t xml:space="preserve"> </w:t>
             </w:r>
           </w:p>
         </w:tc>
@@ -1787,7 +1750,6 @@
                 <w:szCs w:val="20"/>
               </w:rPr>
             </w:pPr>
-            <w:proofErr w:type="gramStart"/>
             <w:r>
               <w:rPr>
                 <w:rFonts w:ascii="Palatino Linotype" w:hAnsi="Palatino Linotype"/>
@@ -1807,7 +1769,7 @@
         </w:trPr>
         <w:tc>
           <w:tcPr>
-            <w:tcW w:w="2182" w:type="dxa"/>
+            <w:tcW w:w="1801" w:type="dxa"/>
           </w:tcPr>
           <w:p>
             <w:pPr>
@@ -1889,16 +1851,15 @@
                 <w:szCs w:val="20"/>
               </w:rPr>
             </w:pPr>
-            <w:proofErr w:type="gramStart"/>
-            <w:r>
-              <w:rPr>
-                <w:rFonts w:ascii="Palatino Linotype" w:hAnsi="Palatino Linotype"/>
-                <w:b/>
-                <w:bCs/>
-                <w:sz w:val="20"/>
-                <w:szCs w:val="20"/>
-              </w:rPr>
-              <w:t xml:space="preserve"> </w:t>
+            <w:r>
+              <w:rPr>
+                <w:rFonts w:ascii="Palatino Linotype" w:hAnsi="Palatino Linotype"/>
+                <w:b/>
+                <w:bCs/>
+                <w:sz w:val="20"/>
+                <w:szCs w:val="20"/>
+              </w:rPr>
+              <w:t xml:space="preserve">$ 0</w:t>
             </w:r>
           </w:p>
         </w:tc>
@@ -1928,16 +1889,15 @@
                 <w:szCs w:val="20"/>
               </w:rPr>
             </w:pPr>
-            <w:proofErr w:type="gramStart"/>
-            <w:r>
-              <w:rPr>
-                <w:rFonts w:ascii="Palatino Linotype" w:hAnsi="Palatino Linotype"/>
-                <w:b/>
-                <w:bCs/>
-                <w:sz w:val="20"/>
-                <w:szCs w:val="20"/>
-              </w:rPr>
-              <w:t xml:space="preserve">$ 0</w:t>
+            <w:r>
+              <w:rPr>
+                <w:rFonts w:ascii="Palatino Linotype" w:hAnsi="Palatino Linotype"/>
+                <w:b/>
+                <w:bCs/>
+                <w:sz w:val="20"/>
+                <w:szCs w:val="20"/>
+              </w:rPr>
+              <w:t xml:space="preserve"> </w:t>
             </w:r>
           </w:p>
         </w:tc>
@@ -1967,7 +1927,6 @@
                 <w:szCs w:val="20"/>
               </w:rPr>
             </w:pPr>
-            <w:proofErr w:type="gramStart"/>
             <w:r>
               <w:rPr>
                 <w:rFonts w:ascii="Palatino Linotype" w:hAnsi="Palatino Linotype"/>
@@ -1977,346 +1936,6 @@
                 <w:szCs w:val="20"/>
               </w:rPr>
               <w:t xml:space="preserve">$ 0</w:t>
-            </w:r>
-          </w:p>
-        </w:tc>
-      </w:tr>
-      <w:tr>
-        <w:trPr>
-          <w:jc w:val="center"/>
-        </w:trPr>
-        <w:tc>
-          <w:tcPr>
-            <w:tcW w:w="2182" w:type="dxa"/>
-          </w:tcPr>
-          <w:p>
-            <w:pPr>
-              <w:tabs>
-                <w:tab w:val="left" w:pos="-1080"/>
-                <w:tab w:val="left" w:pos="-720"/>
-                <w:tab w:val="left" w:pos="0"/>
-                <w:tab w:val="left" w:pos="720"/>
-                <w:tab w:val="left" w:pos="1440"/>
-                <w:tab w:val="left" w:pos="2160"/>
-                <w:tab w:val="left" w:pos="2880"/>
-                <w:tab w:val="left" w:pos="3600"/>
-                <w:tab w:val="left" w:pos="4320"/>
-                <w:tab w:val="left" w:pos="4680"/>
-              </w:tabs>
-              <w:rPr>
-                <w:rFonts w:ascii="Palatino Linotype" w:hAnsi="Palatino Linotype"/>
-                <w:b/>
-                <w:bCs/>
-                <w:sz w:val="20"/>
-                <w:szCs w:val="20"/>
-              </w:rPr>
-            </w:pPr>
-            <w:r>
-              <w:rPr>
-                <w:rFonts w:ascii="Palatino Linotype" w:hAnsi="Palatino Linotype"/>
-                <w:b/>
-                <w:bCs/>
-                <w:sz w:val="20"/>
-                <w:szCs w:val="20"/>
-              </w:rPr>
-              <w:t>Jail Days</w:t>
-            </w:r>
-          </w:p>
-        </w:tc>
-        <w:tc>
-          <w:tcPr>
-            <w:tcW w:w="3289" w:type="dxa"/>
-          </w:tcPr>
-          <w:p>
-            <w:pPr>
-              <w:tabs>
-                <w:tab w:val="left" w:pos="-1080"/>
-                <w:tab w:val="left" w:pos="-720"/>
-                <w:tab w:val="left" w:pos="0"/>
-                <w:tab w:val="left" w:pos="720"/>
-                <w:tab w:val="left" w:pos="1440"/>
-                <w:tab w:val="left" w:pos="2160"/>
-                <w:tab w:val="left" w:pos="2880"/>
-                <w:tab w:val="left" w:pos="3600"/>
-                <w:tab w:val="left" w:pos="4320"/>
-                <w:tab w:val="left" w:pos="4680"/>
-              </w:tabs>
-              <w:rPr>
-                <w:rFonts w:ascii="Palatino Linotype" w:hAnsi="Palatino Linotype"/>
-                <w:b/>
-                <w:bCs/>
-                <w:sz w:val="20"/>
-                <w:szCs w:val="20"/>
-              </w:rPr>
-            </w:pPr>
-            <w:proofErr w:type="gramStart"/>
-            <w:r>
-              <w:rPr>
-                <w:rFonts w:ascii="Palatino Linotype" w:hAnsi="Palatino Linotype"/>
-                <w:b/>
-                <w:bCs/>
-                <w:sz w:val="20"/>
-                <w:szCs w:val="20"/>
-              </w:rPr>
-              <w:t xml:space="preserve"> </w:t>
-            </w:r>
-          </w:p>
-        </w:tc>
-        <w:tc>
-          <w:tcPr>
-            <w:tcW w:w="3289" w:type="dxa"/>
-          </w:tcPr>
-          <w:p>
-            <w:pPr>
-              <w:tabs>
-                <w:tab w:val="left" w:pos="-1080"/>
-                <w:tab w:val="left" w:pos="-720"/>
-                <w:tab w:val="left" w:pos="0"/>
-                <w:tab w:val="left" w:pos="720"/>
-                <w:tab w:val="left" w:pos="1440"/>
-                <w:tab w:val="left" w:pos="2160"/>
-                <w:tab w:val="left" w:pos="2880"/>
-                <w:tab w:val="left" w:pos="3600"/>
-                <w:tab w:val="left" w:pos="4320"/>
-                <w:tab w:val="left" w:pos="4680"/>
-              </w:tabs>
-              <w:rPr>
-                <w:rFonts w:ascii="Palatino Linotype" w:hAnsi="Palatino Linotype"/>
-                <w:b/>
-                <w:bCs/>
-                <w:sz w:val="20"/>
-                <w:szCs w:val="20"/>
-              </w:rPr>
-            </w:pPr>
-            <w:proofErr w:type="gramStart"/>
-            <w:r>
-              <w:rPr>
-                <w:rFonts w:ascii="Palatino Linotype" w:hAnsi="Palatino Linotype"/>
-                <w:b/>
-                <w:bCs/>
-                <w:sz w:val="20"/>
-                <w:szCs w:val="20"/>
-              </w:rPr>
-              <w:t xml:space="preserve">None</w:t>
-            </w:r>
-          </w:p>
-        </w:tc>
-        <w:tc>
-          <w:tcPr>
-            <w:tcW w:w="3289" w:type="dxa"/>
-          </w:tcPr>
-          <w:p>
-            <w:pPr>
-              <w:tabs>
-                <w:tab w:val="left" w:pos="-1080"/>
-                <w:tab w:val="left" w:pos="-720"/>
-                <w:tab w:val="left" w:pos="0"/>
-                <w:tab w:val="left" w:pos="720"/>
-                <w:tab w:val="left" w:pos="1440"/>
-                <w:tab w:val="left" w:pos="2160"/>
-                <w:tab w:val="left" w:pos="2880"/>
-                <w:tab w:val="left" w:pos="3600"/>
-                <w:tab w:val="left" w:pos="4320"/>
-                <w:tab w:val="left" w:pos="4680"/>
-              </w:tabs>
-              <w:rPr>
-                <w:rFonts w:ascii="Palatino Linotype" w:hAnsi="Palatino Linotype"/>
-                <w:b/>
-                <w:bCs/>
-                <w:sz w:val="20"/>
-                <w:szCs w:val="20"/>
-              </w:rPr>
-            </w:pPr>
-            <w:proofErr w:type="gramStart"/>
-            <w:r>
-              <w:rPr>
-                <w:rFonts w:ascii="Palatino Linotype" w:hAnsi="Palatino Linotype"/>
-                <w:b/>
-                <w:bCs/>
-                <w:sz w:val="20"/>
-                <w:szCs w:val="20"/>
-              </w:rPr>
-              <w:t xml:space="preserve">None</w:t>
-            </w:r>
-          </w:p>
-        </w:tc>
-      </w:tr>
-      <w:tr>
-        <w:trPr>
-          <w:jc w:val="center"/>
-        </w:trPr>
-        <w:tc>
-          <w:tcPr>
-            <w:tcW w:w="2182" w:type="dxa"/>
-          </w:tcPr>
-          <w:p>
-            <w:pPr>
-              <w:tabs>
-                <w:tab w:val="left" w:pos="-1080"/>
-                <w:tab w:val="left" w:pos="-720"/>
-                <w:tab w:val="left" w:pos="0"/>
-                <w:tab w:val="left" w:pos="720"/>
-                <w:tab w:val="left" w:pos="1440"/>
-                <w:tab w:val="left" w:pos="2160"/>
-                <w:tab w:val="left" w:pos="2880"/>
-                <w:tab w:val="left" w:pos="3600"/>
-                <w:tab w:val="left" w:pos="4320"/>
-                <w:tab w:val="left" w:pos="4680"/>
-              </w:tabs>
-              <w:rPr>
-                <w:rFonts w:ascii="Palatino Linotype" w:hAnsi="Palatino Linotype"/>
-                <w:b/>
-                <w:bCs/>
-                <w:sz w:val="20"/>
-                <w:szCs w:val="20"/>
-              </w:rPr>
-            </w:pPr>
-            <w:r>
-              <w:rPr>
-                <w:rFonts w:ascii="Palatino Linotype" w:hAnsi="Palatino Linotype"/>
-                <w:b/>
-                <w:bCs/>
-                <w:sz w:val="20"/>
-                <w:szCs w:val="20"/>
-              </w:rPr>
-              <w:t>Jail Days</w:t>
-            </w:r>
-            <w:r>
-              <w:rPr>
-                <w:rFonts w:ascii="Palatino Linotype" w:hAnsi="Palatino Linotype"/>
-                <w:b/>
-                <w:bCs/>
-                <w:sz w:val="20"/>
-                <w:szCs w:val="20"/>
-              </w:rPr>
-              <w:t xml:space="preserve"> </w:t>
-            </w:r>
-            <w:r>
-              <w:rPr>
-                <w:rFonts w:ascii="Palatino Linotype" w:hAnsi="Palatino Linotype"/>
-                <w:b/>
-                <w:bCs/>
-                <w:sz w:val="20"/>
-                <w:szCs w:val="20"/>
-              </w:rPr>
-              <w:t>Suspended</w:t>
-            </w:r>
-          </w:p>
-        </w:tc>
-        <w:tc>
-          <w:tcPr>
-            <w:tcW w:w="3289" w:type="dxa"/>
-          </w:tcPr>
-          <w:p>
-            <w:pPr>
-              <w:tabs>
-                <w:tab w:val="left" w:pos="-1080"/>
-                <w:tab w:val="left" w:pos="-720"/>
-                <w:tab w:val="left" w:pos="0"/>
-                <w:tab w:val="left" w:pos="720"/>
-                <w:tab w:val="left" w:pos="1440"/>
-                <w:tab w:val="left" w:pos="2160"/>
-                <w:tab w:val="left" w:pos="2880"/>
-                <w:tab w:val="left" w:pos="3600"/>
-                <w:tab w:val="left" w:pos="4320"/>
-                <w:tab w:val="left" w:pos="4680"/>
-              </w:tabs>
-              <w:rPr>
-                <w:rFonts w:ascii="Palatino Linotype" w:hAnsi="Palatino Linotype"/>
-                <w:b/>
-                <w:bCs/>
-                <w:sz w:val="20"/>
-                <w:szCs w:val="20"/>
-              </w:rPr>
-            </w:pPr>
-            <w:proofErr w:type="gramStart"/>
-            <w:r>
-              <w:rPr>
-                <w:rFonts w:ascii="Palatino Linotype" w:hAnsi="Palatino Linotype"/>
-                <w:b/>
-                <w:bCs/>
-                <w:sz w:val="20"/>
-                <w:szCs w:val="20"/>
-              </w:rPr>
-              <w:t xml:space="preserve"> </w:t>
-            </w:r>
-          </w:p>
-        </w:tc>
-        <w:tc>
-          <w:tcPr>
-            <w:tcW w:w="3289" w:type="dxa"/>
-          </w:tcPr>
-          <w:p>
-            <w:pPr>
-              <w:tabs>
-                <w:tab w:val="left" w:pos="-1080"/>
-                <w:tab w:val="left" w:pos="-720"/>
-                <w:tab w:val="left" w:pos="0"/>
-                <w:tab w:val="left" w:pos="720"/>
-                <w:tab w:val="left" w:pos="1440"/>
-                <w:tab w:val="left" w:pos="2160"/>
-                <w:tab w:val="left" w:pos="2880"/>
-                <w:tab w:val="left" w:pos="3600"/>
-                <w:tab w:val="left" w:pos="4320"/>
-                <w:tab w:val="left" w:pos="4680"/>
-              </w:tabs>
-              <w:rPr>
-                <w:rFonts w:ascii="Palatino Linotype" w:hAnsi="Palatino Linotype"/>
-                <w:b/>
-                <w:bCs/>
-                <w:sz w:val="20"/>
-                <w:szCs w:val="20"/>
-              </w:rPr>
-            </w:pPr>
-            <w:proofErr w:type="gramStart"/>
-            <w:r>
-              <w:rPr>
-                <w:rFonts w:ascii="Palatino Linotype" w:hAnsi="Palatino Linotype"/>
-                <w:b/>
-                <w:bCs/>
-                <w:sz w:val="20"/>
-                <w:szCs w:val="20"/>
-              </w:rPr>
-              <w:t xml:space="preserve">None</w:t>
-            </w:r>
-          </w:p>
-        </w:tc>
-        <w:tc>
-          <w:tcPr>
-            <w:tcW w:w="3289" w:type="dxa"/>
-          </w:tcPr>
-          <w:p>
-            <w:pPr>
-              <w:tabs>
-                <w:tab w:val="left" w:pos="-1080"/>
-                <w:tab w:val="left" w:pos="-720"/>
-                <w:tab w:val="left" w:pos="0"/>
-                <w:tab w:val="left" w:pos="720"/>
-                <w:tab w:val="left" w:pos="1440"/>
-                <w:tab w:val="left" w:pos="2160"/>
-                <w:tab w:val="left" w:pos="2880"/>
-                <w:tab w:val="left" w:pos="3600"/>
-                <w:tab w:val="left" w:pos="4320"/>
-                <w:tab w:val="left" w:pos="4680"/>
-              </w:tabs>
-              <w:rPr>
-                <w:rFonts w:ascii="Palatino Linotype" w:hAnsi="Palatino Linotype"/>
-                <w:b/>
-                <w:bCs/>
-                <w:sz w:val="20"/>
-                <w:szCs w:val="20"/>
-              </w:rPr>
-            </w:pPr>
-            <w:proofErr w:type="gramStart"/>
-            <w:r>
-              <w:rPr>
-                <w:rFonts w:ascii="Palatino Linotype" w:hAnsi="Palatino Linotype"/>
-                <w:b/>
-                <w:bCs/>
-                <w:sz w:val="20"/>
-                <w:szCs w:val="20"/>
-              </w:rPr>
-              <w:t xml:space="preserve">None</w:t>
             </w:r>
           </w:p>
         </w:tc>
@@ -2324,53 +1943,16 @@
     </w:tbl>
     <w:p>
       <w:pPr>
+        <w:spacing w:line="276" w:lineRule="auto"/>
         <w:jc w:val="both"/>
         <w:rPr>
           <w:rFonts w:ascii="Palatino Linotype" w:hAnsi="Palatino Linotype"/>
+          <w:b/>
+          <w:bCs/>
           <w:sz w:val="20"/>
           <w:szCs w:val="20"/>
         </w:rPr>
       </w:pPr>
-      <w:r>
-        <w:rPr>
-          <w:rFonts w:ascii="Palatino Linotype" w:hAnsi="Palatino Linotype"/>
-          <w:sz w:val="20"/>
-          <w:szCs w:val="20"/>
-        </w:rPr>
-        <w:t xml:space="preserve"/>
-      </w:r>
-      <w:r>
-        <w:rPr>
-          <w:rFonts w:ascii="Palatino Linotype" w:hAnsi="Palatino Linotype"/>
-          <w:sz w:val="20"/>
-          <w:szCs w:val="20"/>
-        </w:rPr>
-        <w:t xml:space="preserve"/>
-      </w:r>
-      <w:r>
-        <w:rPr>
-          <w:rFonts w:ascii="Palatino Linotype" w:hAnsi="Palatino Linotype"/>
-          <w:sz w:val="20"/>
-          <w:szCs w:val="20"/>
-        </w:rPr>
-        <w:t xml:space="preserve"/>
-      </w:r>
-      <w:r>
-        <w:rPr>
-          <w:rFonts w:ascii="Palatino Linotype" w:hAnsi="Palatino Linotype"/>
-          <w:sz w:val="20"/>
-          <w:szCs w:val="20"/>
-        </w:rPr>
-        <w:t xml:space="preserve"/>
-      </w:r>
-      <w:r>
-        <w:rPr>
-          <w:rFonts w:ascii="Palatino Linotype" w:hAnsi="Palatino Linotype"/>
-          <w:sz w:val="20"/>
-          <w:szCs w:val="20"/>
-        </w:rPr>
-        <w:t xml:space="preserve"/>
-      </w:r>
     </w:p>
     <w:p>
       <w:pPr>
@@ -2409,7 +1991,7 @@
           <w:szCs w:val="20"/>
           <w:u w:val="single"/>
         </w:rPr>
-        <w:t xml:space="preserve">Court costs are assessed for the highest degree charge in this</w:t>
+        <w:t>Court costs are assessed for the highest degree charge in this</w:t>
       </w:r>
       <w:r>
         <w:rPr>
@@ -2429,31 +2011,6 @@
           <w:szCs w:val="20"/>
         </w:rPr>
         <w:t xml:space="preserve">. </w:t>
-      </w:r>
-      <w:r>
-        <w:rPr>
-          <w:rFonts w:ascii="Palatino Linotype" w:hAnsi="Palatino Linotype"/>
-          <w:sz w:val="20"/>
-          <w:szCs w:val="20"/>
-        </w:rPr>
-        <w:t xml:space="preserve"/>
-      </w:r>
-      <w:r>
-        <w:rPr>
-          <w:rFonts w:ascii="Palatino Linotype" w:hAnsi="Palatino Linotype"/>
-          <w:bCs/>
-          <w:sz w:val="20"/>
-          <w:szCs w:val="20"/>
-        </w:rPr>
-        <w:t xml:space="preserve"/>
-      </w:r>
-      <w:r>
-        <w:rPr>
-          <w:rFonts w:ascii="Palatino Linotype" w:hAnsi="Palatino Linotype"/>
-          <w:sz w:val="20"/>
-          <w:szCs w:val="20"/>
-        </w:rPr>
-        <w:t xml:space="preserve"/>
       </w:r>
       <w:r>
         <w:rPr>
@@ -2583,23 +2140,15 @@
           <w:sz w:val="20"/>
           <w:szCs w:val="20"/>
         </w:rPr>
-        <w:t xml:space="preserve">March 17, 2022</w:t>
-      </w:r>
-      <w:r>
-        <w:rPr>
-          <w:rFonts w:ascii="Palatino Linotype" w:hAnsi="Palatino Linotype"/>
-          <w:sz w:val="20"/>
-          <w:szCs w:val="20"/>
-        </w:rPr>
-        <w:t>.</w:t>
-      </w:r>
-      <w:r>
-        <w:rPr>
-          <w:rFonts w:ascii="Palatino Linotype" w:hAnsi="Palatino Linotype"/>
-          <w:sz w:val="20"/>
-          <w:szCs w:val="20"/>
-        </w:rPr>
-        <w:t xml:space="preserve"> </w:t>
+        <w:t xml:space="preserve">March 18, 2022</w:t>
+      </w:r>
+      <w:r>
+        <w:rPr>
+          <w:rFonts w:ascii="Palatino Linotype" w:hAnsi="Palatino Linotype"/>
+          <w:sz w:val="20"/>
+          <w:szCs w:val="20"/>
+        </w:rPr>
+        <w:t xml:space="preserve">. </w:t>
       </w:r>
       <w:r>
         <w:rPr>
@@ -2684,38 +2233,6 @@
         <w:rPr>
           <w:rFonts w:ascii="Palatino Linotype" w:hAnsi="Palatino Linotype"/>
           <w:bCs/>
-          <w:sz w:val="20"/>
-          <w:szCs w:val="20"/>
-        </w:rPr>
-        <w:t xml:space="preserve"/>
-      </w:r>
-      <w:r>
-        <w:rPr>
-          <w:rFonts w:ascii="Palatino Linotype" w:hAnsi="Palatino Linotype"/>
-          <w:sz w:val="20"/>
-          <w:szCs w:val="20"/>
-        </w:rPr>
-        <w:t xml:space="preserve"/>
-      </w:r>
-      <w:r>
-        <w:rPr>
-          <w:rFonts w:ascii="Palatino Linotype" w:hAnsi="Palatino Linotype"/>
-          <w:sz w:val="20"/>
-          <w:szCs w:val="20"/>
-        </w:rPr>
-        <w:t xml:space="preserve"/>
-      </w:r>
-      <w:r>
-        <w:rPr>
-          <w:rFonts w:ascii="Palatino Linotype" w:hAnsi="Palatino Linotype"/>
-          <w:sz w:val="20"/>
-          <w:szCs w:val="20"/>
-        </w:rPr>
-        <w:t xml:space="preserve"/>
-      </w:r>
-      <w:r>
-        <w:rPr>
-          <w:rFonts w:ascii="Palatino Linotype" w:hAnsi="Palatino Linotype"/>
           <w:sz w:val="20"/>
           <w:szCs w:val="20"/>
         </w:rPr>
@@ -2874,7 +2391,6 @@
         </w:rPr>
         <w:tab/>
       </w:r>
-      <w:proofErr w:type="gramStart"/>
       <w:r>
         <w:rPr>
           <w:rFonts w:ascii="Palatino Linotype" w:hAnsi="Palatino Linotype"/>
@@ -2972,39 +2488,7 @@
           <w:sz w:val="16"/>
           <w:szCs w:val="16"/>
         </w:rPr>
-        <w:t>Copies served by Dep. Clerk ___________</w:t>
-      </w:r>
-      <w:r>
-        <w:rPr>
-          <w:rFonts w:ascii="Palatino Linotype" w:hAnsi="Palatino Linotype"/>
-          <w:sz w:val="16"/>
-          <w:szCs w:val="16"/>
-        </w:rPr>
-        <w:t>________________</w:t>
-      </w:r>
-      <w:r>
-        <w:rPr>
-          <w:rFonts w:ascii="Palatino Linotype" w:hAnsi="Palatino Linotype"/>
-          <w:sz w:val="16"/>
-          <w:szCs w:val="16"/>
-        </w:rPr>
-        <w:t xml:space="preserve"> on the following date ___________</w:t>
-      </w:r>
-      <w:r>
-        <w:rPr>
-          <w:rFonts w:ascii="Palatino Linotype" w:hAnsi="Palatino Linotype"/>
-          <w:sz w:val="16"/>
-          <w:szCs w:val="16"/>
-        </w:rPr>
-        <w:t>_________</w:t>
-      </w:r>
-      <w:r>
-        <w:rPr>
-          <w:rFonts w:ascii="Palatino Linotype" w:hAnsi="Palatino Linotype"/>
-          <w:sz w:val="16"/>
-          <w:szCs w:val="16"/>
-        </w:rPr>
-        <w:t xml:space="preserve"> to:</w:t>
+        <w:t>Copies served by Dep. Clerk ___________________________ on the following date ____________________ to:</w:t>
       </w:r>
     </w:p>
     <w:p>
@@ -3033,24 +2517,7 @@
           <w:sz w:val="16"/>
           <w:szCs w:val="16"/>
         </w:rPr>
-        <w:t xml:space="preserve">Prosecutor’s Office: PS    </w:t>
-      </w:r>
-      <w:r>
-        <w:rPr>
-          <w:rFonts w:ascii="Palatino Linotype" w:hAnsi="Palatino Linotype"/>
-          <w:sz w:val="16"/>
-          <w:szCs w:val="16"/>
-        </w:rPr>
-        <w:t xml:space="preserve">OM     EM; Defendant’s Attorney: PS     OM     EM; </w:t>
-      </w:r>
-      <w:proofErr w:type="gramStart"/>
-      <w:r>
-        <w:rPr>
-          <w:rFonts w:ascii="Palatino Linotype" w:hAnsi="Palatino Linotype"/>
-          <w:sz w:val="16"/>
-          <w:szCs w:val="16"/>
-        </w:rPr>
-        <w:t xml:space="preserve">Hala Salama: PS     OM     EM;</w:t>
+        <w:t xml:space="preserve">Prosecutor’s Office: PS    OM     EM; Defendant’s Attorney: PS     OM     EM; Hala Salama: PS     OM     EM;</w:t>
       </w:r>
     </w:p>
     <w:p>
@@ -3073,14 +2540,6 @@
           <w:szCs w:val="16"/>
         </w:rPr>
       </w:pPr>
-      <w:r>
-        <w:rPr>
-          <w:rFonts w:ascii="Palatino Linotype" w:hAnsi="Palatino Linotype"/>
-          <w:sz w:val="16"/>
-          <w:szCs w:val="16"/>
-        </w:rPr>
-        <w:t xml:space="preserve"/>
-      </w:r>
       <w:r>
         <w:rPr>
           <w:rFonts w:ascii="Palatino Linotype" w:hAnsi="Palatino Linotype"/>
@@ -3161,12 +2620,7 @@
 <w:ftr xmlns:wpc="http://schemas.microsoft.com/office/word/2010/wordprocessingCanvas" xmlns:cx="http://schemas.microsoft.com/office/drawing/2014/chartex" xmlns:cx1="http://schemas.microsoft.com/office/drawing/2015/9/8/chartex" xmlns:cx2="http://schemas.microsoft.com/office/drawing/2015/10/21/chartex" xmlns:cx3="http://schemas.microsoft.com/office/drawing/2016/5/9/chartex" xmlns:cx4="http://schemas.microsoft.com/office/drawing/2016/5/10/chartex" xmlns:cx5="http://schemas.microsoft.com/office/drawing/2016/5/11/chartex" xmlns:cx6="http://schemas.microsoft.com/office/drawing/2016/5/12/chartex" xmlns:cx7="http://schemas.microsoft.com/office/drawing/2016/5/13/chartex" xmlns:cx8="http://schemas.microsoft.com/office/drawing/2016/5/14/chartex" xmlns:mc="http://schemas.openxmlformats.org/markup-compatibility/2006" xmlns:aink="http://schemas.microsoft.com/office/drawing/2016/ink" xmlns:am3d="http://schemas.microsoft.com/office/drawing/2017/model3d" xmlns:o="urn:schemas-microsoft-com:office:office" xmlns:r="http://schemas.openxmlformats.org/officeDocument/2006/relationships" xmlns:m="http://schemas.openxmlformats.org/officeDocument/2006/math" xmlns:v="urn:schemas-microsoft-com:vml" xmlns:wp14="http://schemas.microsoft.com/office/word/2010/wordprocessingDrawing" xmlns:wp="http://schemas.openxmlformats.org/drawingml/2006/wordprocessingDrawing" xmlns:w10="urn:schemas-microsoft-com:office:word" xmlns:w="http://schemas.openxmlformats.org/wordprocessingml/2006/main" xmlns:w14="http://schemas.microsoft.com/office/word/2010/wordml" xmlns:w15="http://schemas.microsoft.com/office/word/2012/wordml" xmlns:w16cex="http://schemas.microsoft.com/office/word/2018/wordml/cex" xmlns:w16cid="http://schemas.microsoft.com/office/word/2016/wordml/cid" xmlns:w16="http://schemas.microsoft.com/office/word/2018/wordml" xmlns:w16sdtdh="http://schemas.microsoft.com/office/word/2020/wordml/sdtdatahash" xmlns:w16se="http://schemas.microsoft.com/office/word/2015/wordml/symex" xmlns:wpg="http://schemas.microsoft.com/office/word/2010/wordprocessingGroup" xmlns:wpi="http://schemas.microsoft.com/office/word/2010/wordprocessingInk" xmlns:wne="http://schemas.microsoft.com/office/word/2006/wordml" xmlns:wps="http://schemas.microsoft.com/office/word/2010/wordprocessingShape" mc:Ignorable="w14 w15 w16se w16cid w16 w16cex w16sdtdh wp14">
   <w:sdt>
     <w:sdtPr>
-      <w:rPr>
-        <w:rFonts w:ascii="Palatino Linotype" w:hAnsi="Palatino Linotype"/>
-        <w:sz w:val="20"/>
-        <w:szCs w:val="20"/>
-      </w:rPr>
-      <w:id w:val="-2099861789"/>
+      <w:id w:val="-1309706245"/>
       <w:docPartObj>
         <w:docPartGallery w:val="Page Numbers (Bottom of Page)"/>
         <w:docPartUnique/>
@@ -3181,13 +2635,19 @@
             <w:sz w:val="20"/>
             <w:szCs w:val="20"/>
           </w:rPr>
-          <w:id w:val="860082579"/>
+          <w:id w:val="98381352"/>
           <w:docPartObj>
             <w:docPartGallery w:val="Page Numbers (Top of Page)"/>
             <w:docPartUnique/>
           </w:docPartObj>
         </w:sdtPr>
-        <w:sdtEndPr/>
+        <w:sdtEndPr>
+          <w:rPr>
+            <w:rFonts w:ascii="Times New Roman" w:hAnsi="Times New Roman"/>
+            <w:sz w:val="24"/>
+            <w:szCs w:val="24"/>
+          </w:rPr>
+        </w:sdtEndPr>
         <w:sdtContent>
           <w:p>
             <w:pPr>
@@ -3316,7 +2776,7 @@
                 <w:sz w:val="20"/>
                 <w:szCs w:val="20"/>
               </w:rPr>
-              <w:t>5</w:t>
+              <w:t>3</w:t>
             </w:r>
             <w:r>
               <w:rPr>
@@ -3346,11 +2806,39 @@
               </w:rPr>
               <w:t xml:space="preserve">Final Judgment Entry 21TRD09437</w:t>
             </w:r>
+          </w:p>
+          <w:p>
+            <w:pPr>
+              <w:pStyle w:val="Footer"/>
+              <w:jc w:val="right"/>
+            </w:pPr>
           </w:p>
         </w:sdtContent>
       </w:sdt>
     </w:sdtContent>
   </w:sdt>
+  <w:p>
+    <w:pPr>
+      <w:tabs>
+        <w:tab w:val="left" w:pos="-1080"/>
+        <w:tab w:val="left" w:pos="-720"/>
+        <w:tab w:val="left" w:pos="0"/>
+        <w:tab w:val="left" w:pos="720"/>
+        <w:tab w:val="left" w:pos="1440"/>
+        <w:tab w:val="left" w:pos="2160"/>
+        <w:tab w:val="left" w:pos="2880"/>
+        <w:tab w:val="left" w:pos="3600"/>
+        <w:tab w:val="left" w:pos="4320"/>
+        <w:tab w:val="left" w:pos="4680"/>
+      </w:tabs>
+      <w:jc w:val="right"/>
+      <w:rPr>
+        <w:rFonts w:ascii="Palatino Linotype" w:hAnsi="Palatino Linotype"/>
+        <w:sz w:val="20"/>
+        <w:szCs w:val="20"/>
+      </w:rPr>
+    </w:pPr>
+  </w:p>
 </w:ftr>
 </file>
 
@@ -3542,240 +3030,8 @@
       </w:rPr>
     </w:lvl>
   </w:abstractNum>
-  <w:abstractNum w:abstractNumId="1" w15:restartNumberingAfterBreak="0">
-    <w:nsid w:val="279660C9"/>
-    <w:multiLevelType w:val="hybridMultilevel"/>
-    <w:tmpl w:val="05247724"/>
-    <w:lvl w:ilvl="0" w:tplc="04090001">
-      <w:start w:val="1"/>
-      <w:numFmt w:val="bullet"/>
-      <w:lvlText w:val=""/>
-      <w:lvlJc w:val="left"/>
-      <w:pPr>
-        <w:ind w:left="720" w:hanging="360"/>
-      </w:pPr>
-      <w:rPr>
-        <w:rFonts w:ascii="Symbol" w:hAnsi="Symbol" w:hint="default"/>
-      </w:rPr>
-    </w:lvl>
-    <w:lvl w:ilvl="1" w:tplc="04090003" w:tentative="1">
-      <w:start w:val="1"/>
-      <w:numFmt w:val="bullet"/>
-      <w:lvlText w:val="o"/>
-      <w:lvlJc w:val="left"/>
-      <w:pPr>
-        <w:ind w:left="1440" w:hanging="360"/>
-      </w:pPr>
-      <w:rPr>
-        <w:rFonts w:ascii="Courier New" w:hAnsi="Courier New" w:cs="Courier New" w:hint="default"/>
-      </w:rPr>
-    </w:lvl>
-    <w:lvl w:ilvl="2" w:tplc="04090005" w:tentative="1">
-      <w:start w:val="1"/>
-      <w:numFmt w:val="bullet"/>
-      <w:lvlText w:val=""/>
-      <w:lvlJc w:val="left"/>
-      <w:pPr>
-        <w:ind w:left="2160" w:hanging="360"/>
-      </w:pPr>
-      <w:rPr>
-        <w:rFonts w:ascii="Wingdings" w:hAnsi="Wingdings" w:hint="default"/>
-      </w:rPr>
-    </w:lvl>
-    <w:lvl w:ilvl="3" w:tplc="04090001" w:tentative="1">
-      <w:start w:val="1"/>
-      <w:numFmt w:val="bullet"/>
-      <w:lvlText w:val=""/>
-      <w:lvlJc w:val="left"/>
-      <w:pPr>
-        <w:ind w:left="2880" w:hanging="360"/>
-      </w:pPr>
-      <w:rPr>
-        <w:rFonts w:ascii="Symbol" w:hAnsi="Symbol" w:hint="default"/>
-      </w:rPr>
-    </w:lvl>
-    <w:lvl w:ilvl="4" w:tplc="04090003" w:tentative="1">
-      <w:start w:val="1"/>
-      <w:numFmt w:val="bullet"/>
-      <w:lvlText w:val="o"/>
-      <w:lvlJc w:val="left"/>
-      <w:pPr>
-        <w:ind w:left="3600" w:hanging="360"/>
-      </w:pPr>
-      <w:rPr>
-        <w:rFonts w:ascii="Courier New" w:hAnsi="Courier New" w:cs="Courier New" w:hint="default"/>
-      </w:rPr>
-    </w:lvl>
-    <w:lvl w:ilvl="5" w:tplc="04090005" w:tentative="1">
-      <w:start w:val="1"/>
-      <w:numFmt w:val="bullet"/>
-      <w:lvlText w:val=""/>
-      <w:lvlJc w:val="left"/>
-      <w:pPr>
-        <w:ind w:left="4320" w:hanging="360"/>
-      </w:pPr>
-      <w:rPr>
-        <w:rFonts w:ascii="Wingdings" w:hAnsi="Wingdings" w:hint="default"/>
-      </w:rPr>
-    </w:lvl>
-    <w:lvl w:ilvl="6" w:tplc="04090001" w:tentative="1">
-      <w:start w:val="1"/>
-      <w:numFmt w:val="bullet"/>
-      <w:lvlText w:val=""/>
-      <w:lvlJc w:val="left"/>
-      <w:pPr>
-        <w:ind w:left="5040" w:hanging="360"/>
-      </w:pPr>
-      <w:rPr>
-        <w:rFonts w:ascii="Symbol" w:hAnsi="Symbol" w:hint="default"/>
-      </w:rPr>
-    </w:lvl>
-    <w:lvl w:ilvl="7" w:tplc="04090003" w:tentative="1">
-      <w:start w:val="1"/>
-      <w:numFmt w:val="bullet"/>
-      <w:lvlText w:val="o"/>
-      <w:lvlJc w:val="left"/>
-      <w:pPr>
-        <w:ind w:left="5760" w:hanging="360"/>
-      </w:pPr>
-      <w:rPr>
-        <w:rFonts w:ascii="Courier New" w:hAnsi="Courier New" w:cs="Courier New" w:hint="default"/>
-      </w:rPr>
-    </w:lvl>
-    <w:lvl w:ilvl="8" w:tplc="04090005" w:tentative="1">
-      <w:start w:val="1"/>
-      <w:numFmt w:val="bullet"/>
-      <w:lvlText w:val=""/>
-      <w:lvlJc w:val="left"/>
-      <w:pPr>
-        <w:ind w:left="6480" w:hanging="360"/>
-      </w:pPr>
-      <w:rPr>
-        <w:rFonts w:ascii="Wingdings" w:hAnsi="Wingdings" w:hint="default"/>
-      </w:rPr>
-    </w:lvl>
-  </w:abstractNum>
-  <w:abstractNum w:abstractNumId="2" w15:restartNumberingAfterBreak="0">
-    <w:nsid w:val="2E17566E"/>
-    <w:multiLevelType w:val="hybridMultilevel"/>
-    <w:tmpl w:val="00866CE6"/>
-    <w:lvl w:ilvl="0" w:tplc="04090001">
-      <w:start w:val="1"/>
-      <w:numFmt w:val="bullet"/>
-      <w:lvlText w:val=""/>
-      <w:lvlJc w:val="left"/>
-      <w:pPr>
-        <w:ind w:left="779" w:hanging="360"/>
-      </w:pPr>
-      <w:rPr>
-        <w:rFonts w:ascii="Symbol" w:hAnsi="Symbol" w:hint="default"/>
-      </w:rPr>
-    </w:lvl>
-    <w:lvl w:ilvl="1" w:tplc="04090003">
-      <w:start w:val="1"/>
-      <w:numFmt w:val="bullet"/>
-      <w:lvlText w:val="o"/>
-      <w:lvlJc w:val="left"/>
-      <w:pPr>
-        <w:ind w:left="1499" w:hanging="360"/>
-      </w:pPr>
-      <w:rPr>
-        <w:rFonts w:ascii="Courier New" w:hAnsi="Courier New" w:cs="Courier New" w:hint="default"/>
-      </w:rPr>
-    </w:lvl>
-    <w:lvl w:ilvl="2" w:tplc="04090005" w:tentative="1">
-      <w:start w:val="1"/>
-      <w:numFmt w:val="bullet"/>
-      <w:lvlText w:val=""/>
-      <w:lvlJc w:val="left"/>
-      <w:pPr>
-        <w:ind w:left="2219" w:hanging="360"/>
-      </w:pPr>
-      <w:rPr>
-        <w:rFonts w:ascii="Wingdings" w:hAnsi="Wingdings" w:hint="default"/>
-      </w:rPr>
-    </w:lvl>
-    <w:lvl w:ilvl="3" w:tplc="04090001" w:tentative="1">
-      <w:start w:val="1"/>
-      <w:numFmt w:val="bullet"/>
-      <w:lvlText w:val=""/>
-      <w:lvlJc w:val="left"/>
-      <w:pPr>
-        <w:ind w:left="2939" w:hanging="360"/>
-      </w:pPr>
-      <w:rPr>
-        <w:rFonts w:ascii="Symbol" w:hAnsi="Symbol" w:hint="default"/>
-      </w:rPr>
-    </w:lvl>
-    <w:lvl w:ilvl="4" w:tplc="04090003" w:tentative="1">
-      <w:start w:val="1"/>
-      <w:numFmt w:val="bullet"/>
-      <w:lvlText w:val="o"/>
-      <w:lvlJc w:val="left"/>
-      <w:pPr>
-        <w:ind w:left="3659" w:hanging="360"/>
-      </w:pPr>
-      <w:rPr>
-        <w:rFonts w:ascii="Courier New" w:hAnsi="Courier New" w:cs="Courier New" w:hint="default"/>
-      </w:rPr>
-    </w:lvl>
-    <w:lvl w:ilvl="5" w:tplc="04090005" w:tentative="1">
-      <w:start w:val="1"/>
-      <w:numFmt w:val="bullet"/>
-      <w:lvlText w:val=""/>
-      <w:lvlJc w:val="left"/>
-      <w:pPr>
-        <w:ind w:left="4379" w:hanging="360"/>
-      </w:pPr>
-      <w:rPr>
-        <w:rFonts w:ascii="Wingdings" w:hAnsi="Wingdings" w:hint="default"/>
-      </w:rPr>
-    </w:lvl>
-    <w:lvl w:ilvl="6" w:tplc="04090001" w:tentative="1">
-      <w:start w:val="1"/>
-      <w:numFmt w:val="bullet"/>
-      <w:lvlText w:val=""/>
-      <w:lvlJc w:val="left"/>
-      <w:pPr>
-        <w:ind w:left="5099" w:hanging="360"/>
-      </w:pPr>
-      <w:rPr>
-        <w:rFonts w:ascii="Symbol" w:hAnsi="Symbol" w:hint="default"/>
-      </w:rPr>
-    </w:lvl>
-    <w:lvl w:ilvl="7" w:tplc="04090003" w:tentative="1">
-      <w:start w:val="1"/>
-      <w:numFmt w:val="bullet"/>
-      <w:lvlText w:val="o"/>
-      <w:lvlJc w:val="left"/>
-      <w:pPr>
-        <w:ind w:left="5819" w:hanging="360"/>
-      </w:pPr>
-      <w:rPr>
-        <w:rFonts w:ascii="Courier New" w:hAnsi="Courier New" w:cs="Courier New" w:hint="default"/>
-      </w:rPr>
-    </w:lvl>
-    <w:lvl w:ilvl="8" w:tplc="04090005" w:tentative="1">
-      <w:start w:val="1"/>
-      <w:numFmt w:val="bullet"/>
-      <w:lvlText w:val=""/>
-      <w:lvlJc w:val="left"/>
-      <w:pPr>
-        <w:ind w:left="6539" w:hanging="360"/>
-      </w:pPr>
-      <w:rPr>
-        <w:rFonts w:ascii="Wingdings" w:hAnsi="Wingdings" w:hint="default"/>
-      </w:rPr>
-    </w:lvl>
-  </w:abstractNum>
   <w:num w:numId="1">
     <w:abstractNumId w:val="0"/>
-  </w:num>
-  <w:num w:numId="2">
-    <w:abstractNumId w:val="2"/>
-  </w:num>
-  <w:num w:numId="3">
-    <w:abstractNumId w:val="1"/>
   </w:num>
 </w:numbering>
 </file>
@@ -4332,49 +3588,6 @@
       <w:contextualSpacing/>
     </w:pPr>
   </w:style>
-  <w:style w:type="character" w:styleId="CommentReference">
-    <w:name w:val="annotation reference"/>
-    <w:basedOn w:val="DefaultParagraphFont"/>
-    <w:uiPriority w:val="99"/>
-    <w:semiHidden/>
-    <w:unhideWhenUsed/>
-    <w:rsid w:val="00A53114"/>
-    <w:rPr>
-      <w:sz w:val="16"/>
-      <w:szCs w:val="16"/>
-    </w:rPr>
-  </w:style>
-  <w:style w:type="paragraph" w:styleId="CommentText">
-    <w:name w:val="annotation text"/>
-    <w:basedOn w:val="Normal"/>
-    <w:link w:val="CommentTextChar"/>
-    <w:uiPriority w:val="99"/>
-    <w:unhideWhenUsed/>
-    <w:rsid w:val="00A53114"/>
-    <w:pPr>
-      <w:widowControl/>
-      <w:autoSpaceDE/>
-      <w:autoSpaceDN/>
-      <w:adjustRightInd/>
-    </w:pPr>
-    <w:rPr>
-      <w:rFonts w:asciiTheme="minorHAnsi" w:eastAsiaTheme="minorHAnsi" w:hAnsiTheme="minorHAnsi" w:cstheme="minorBidi"/>
-      <w:sz w:val="20"/>
-      <w:szCs w:val="20"/>
-    </w:rPr>
-  </w:style>
-  <w:style w:type="character" w:customStyle="1" w:styleId="CommentTextChar">
-    <w:name w:val="Comment Text Char"/>
-    <w:basedOn w:val="DefaultParagraphFont"/>
-    <w:link w:val="CommentText"/>
-    <w:uiPriority w:val="99"/>
-    <w:rsid w:val="00A53114"/>
-    <w:rPr>
-      <w:rFonts w:eastAsiaTheme="minorHAnsi"/>
-      <w:sz w:val="20"/>
-      <w:szCs w:val="20"/>
-    </w:rPr>
-  </w:style>
 </w:styles>
 </file>
 

</xml_diff>

<commit_message>
Added .rstrip() to load_data_into_case for offense to remove whitespace.
</commit_message>
<xml_diff>
--- a/resources/Saved/21TRD09437_Crim_Traffic Judgment Entry.docx
+++ b/resources/Saved/21TRD09437_Crim_Traffic Judgment Entry.docx
@@ -689,7 +689,7 @@
           <w:sz w:val="20"/>
           <w:szCs w:val="20"/>
         </w:rPr>
-        <w:t xml:space="preserve"> The charge(s) of 1st Speed 1 Yr School &gt;35mphm4</w:t>
+        <w:t xml:space="preserve"> The charge(s) of DUS</w:t>
       </w:r>
       <w:r>
         <w:rPr>
@@ -707,7 +707,7 @@
           <w:sz w:val="20"/>
           <w:szCs w:val="20"/>
         </w:rPr>
-        <w:t xml:space="preserve">is amended to Criminal Mischief - Victim is Family or Household Member.</w:t>
+        <w:t xml:space="preserve">is amended to Possession of Marijuana Drug Paraphernalia.</w:t>
       </w:r>
       <w:r>
         <w:rPr>
@@ -988,7 +988,7 @@
                 <w:szCs w:val="20"/>
               </w:rPr>
               <w:lastRenderedPageBreak/>
-              <w:t xml:space="preserve">DUS </w:t>
+              <w:t xml:space="preserve">DUS - AMENDED to Possession of Marijuana Drug Paraphernalia</w:t>
             </w:r>
           </w:p>
         </w:tc>
@@ -1028,7 +1028,7 @@
                 <w:szCs w:val="20"/>
               </w:rPr>
               <w:lastRenderedPageBreak/>
-              <w:t xml:space="preserve">1st Speed 1 Yr School &gt;35mphm4 - AMENDED to Criminal Mischief - Victim is Family or Household Member</w:t>
+              <w:t xml:space="preserve">1st Speed 1 Yr School &gt;35mphm4</w:t>
             </w:r>
           </w:p>
         </w:tc>
@@ -1150,7 +1150,7 @@
                 <w:sz w:val="20"/>
                 <w:szCs w:val="20"/>
               </w:rPr>
-              <w:t xml:space="preserve">4510.11</w:t>
+              <w:t xml:space="preserve">2925.141(C) </w:t>
             </w:r>
           </w:p>
         </w:tc>
@@ -1189,7 +1189,7 @@
                 <w:sz w:val="20"/>
                 <w:szCs w:val="20"/>
               </w:rPr>
-              <w:t xml:space="preserve">2909.07**</w:t>
+              <w:t xml:space="preserve">4511.21B1A</w:t>
             </w:r>
           </w:p>
         </w:tc>
@@ -1310,7 +1310,7 @@
                 <w:sz w:val="20"/>
                 <w:szCs w:val="20"/>
               </w:rPr>
-              <w:t xml:space="preserve">M1</w:t>
+              <w:t xml:space="preserve">MM</w:t>
             </w:r>
           </w:p>
         </w:tc>
@@ -1349,7 +1349,7 @@
                 <w:sz w:val="20"/>
                 <w:szCs w:val="20"/>
               </w:rPr>
-              <w:t xml:space="preserve">M3</w:t>
+              <w:t xml:space="preserve">M4</w:t>
             </w:r>
           </w:p>
         </w:tc>

</xml_diff>

<commit_message>
Refactored out magic numbers in update_charges_grid_with_amended_charge.
</commit_message>
<xml_diff>
--- a/resources/Saved/21TRD09437_Crim_Traffic Judgment Entry.docx
+++ b/resources/Saved/21TRD09437_Crim_Traffic Judgment Entry.docx
@@ -486,6 +486,7 @@
         <w:jc w:val="center"/>
         <w:rPr>
           <w:rFonts w:ascii="Palatino Linotype" w:hAnsi="Palatino Linotype"/>
+          <w:bCs/>
           <w:sz w:val="20"/>
           <w:szCs w:val="20"/>
         </w:rPr>
@@ -499,7 +500,40 @@
           <w:szCs w:val="20"/>
           <w:u w:val="single"/>
         </w:rPr>
-        <w:t>FINAL JUDGMENT ENTRY</w:t>
+        <w:t>MAGISTRATE</w:t>
+      </w:r>
+      <w:r>
+        <w:rPr>
+          <w:rFonts w:ascii="Palatino Linotype" w:hAnsi="Palatino Linotype"/>
+          <w:b/>
+          <w:bCs/>
+          <w:sz w:val="20"/>
+          <w:szCs w:val="20"/>
+          <w:u w:val="single"/>
+        </w:rPr>
+        <w:t>’S</w:t>
+      </w:r>
+      <w:r>
+        <w:rPr>
+          <w:rFonts w:ascii="Palatino Linotype" w:hAnsi="Palatino Linotype"/>
+          <w:b/>
+          <w:bCs/>
+          <w:sz w:val="20"/>
+          <w:szCs w:val="20"/>
+          <w:u w:val="single"/>
+        </w:rPr>
+        <w:t xml:space="preserve"> </w:t>
+      </w:r>
+      <w:r>
+        <w:rPr>
+          <w:rFonts w:ascii="Palatino Linotype" w:hAnsi="Palatino Linotype"/>
+          <w:b/>
+          <w:bCs/>
+          <w:sz w:val="20"/>
+          <w:szCs w:val="20"/>
+          <w:u w:val="single"/>
+        </w:rPr>
+        <w:t xml:space="preserve">DECISION</w:t>
       </w:r>
     </w:p>
     <w:p>
@@ -707,7 +741,25 @@
           <w:sz w:val="20"/>
           <w:szCs w:val="20"/>
         </w:rPr>
-        <w:t xml:space="preserve">is amended to Possession of Marijuana Drug Paraphernalia.</w:t>
+        <w:t xml:space="preserve">is amended to Disorderly Conduct and 1st Speed 1 Yr School &gt;35mphm4</w:t>
+      </w:r>
+      <w:r>
+        <w:rPr>
+          <w:rFonts w:ascii="Palatino Linotype" w:hAnsi="Palatino Linotype"/>
+          <w:bCs/>
+          <w:sz w:val="20"/>
+          <w:szCs w:val="20"/>
+        </w:rPr>
+        <w:t xml:space="preserve"> </w:t>
+      </w:r>
+      <w:r>
+        <w:rPr>
+          <w:rFonts w:ascii="Palatino Linotype" w:hAnsi="Palatino Linotype"/>
+          <w:bCs/>
+          <w:sz w:val="20"/>
+          <w:szCs w:val="20"/>
+        </w:rPr>
+        <w:t xml:space="preserve">is amended to No Operator License - Never Held.</w:t>
       </w:r>
       <w:r>
         <w:rPr>
@@ -988,7 +1040,7 @@
                 <w:szCs w:val="20"/>
               </w:rPr>
               <w:lastRenderedPageBreak/>
-              <w:t xml:space="preserve">DUS - AMENDED to Possession of Marijuana Drug Paraphernalia</w:t>
+              <w:t xml:space="preserve">DUS - AMENDED to Disorderly Conduct</w:t>
             </w:r>
           </w:p>
         </w:tc>
@@ -1028,7 +1080,7 @@
                 <w:szCs w:val="20"/>
               </w:rPr>
               <w:lastRenderedPageBreak/>
-              <w:t xml:space="preserve">1st Speed 1 Yr School &gt;35mphm4</w:t>
+              <w:t xml:space="preserve">1st Speed 1 Yr School &gt;35mphm4 - AMENDED to No Operator License - Never Held</w:t>
             </w:r>
           </w:p>
         </w:tc>
@@ -1150,7 +1202,7 @@
                 <w:sz w:val="20"/>
                 <w:szCs w:val="20"/>
               </w:rPr>
-              <w:t xml:space="preserve">2925.141(C) </w:t>
+              <w:t xml:space="preserve">2917.11</w:t>
             </w:r>
           </w:p>
         </w:tc>
@@ -1189,7 +1241,7 @@
                 <w:sz w:val="20"/>
                 <w:szCs w:val="20"/>
               </w:rPr>
-              <w:t xml:space="preserve">4511.21B1A</w:t>
+              <w:t xml:space="preserve">4510.12(C)(1)</w:t>
             </w:r>
           </w:p>
         </w:tc>
@@ -1349,7 +1401,7 @@
                 <w:sz w:val="20"/>
                 <w:szCs w:val="20"/>
               </w:rPr>
-              <w:t xml:space="preserve">M4</w:t>
+              <w:t xml:space="preserve">UCM</w:t>
             </w:r>
           </w:p>
         </w:tc>
@@ -2953,7 +3005,7 @@
           <w:sz w:val="20"/>
           <w:szCs w:val="20"/>
         </w:rPr>
-        <w:t xml:space="preserve">Judge</w:t>
+        <w:t xml:space="preserve">Magistrate</w:t>
       </w:r>
       <w:r>
         <w:rPr>
@@ -2969,7 +3021,7 @@
           <w:sz w:val="20"/>
           <w:szCs w:val="20"/>
         </w:rPr>
-        <w:t xml:space="preserve">Marianne</w:t>
+        <w:t xml:space="preserve">Amanda</w:t>
       </w:r>
       <w:r>
         <w:rPr>
@@ -2985,7 +3037,7 @@
           <w:sz w:val="20"/>
           <w:szCs w:val="20"/>
         </w:rPr>
-        <w:t xml:space="preserve">Hemmeter</w:t>
+        <w:t xml:space="preserve">Bunner</w:t>
       </w:r>
     </w:p>
     <w:p>
@@ -3005,6 +3057,106 @@
         <w:rPr>
           <w:rFonts w:ascii="Palatino Linotype" w:hAnsi="Palatino Linotype"/>
           <w:bCs/>
+          <w:sz w:val="20"/>
+          <w:szCs w:val="20"/>
+        </w:rPr>
+      </w:pPr>
+      <w:r>
+        <w:rPr>
+          <w:rFonts w:ascii="Palatino Linotype" w:hAnsi="Palatino Linotype"/>
+          <w:sz w:val="20"/>
+          <w:szCs w:val="20"/>
+        </w:rPr>
+        <w:t xml:space="preserve"/>
+      </w:r>
+    </w:p>
+    <w:p>
+      <w:pPr>
+        <w:tabs>
+          <w:tab w:val="center" w:pos="4680"/>
+        </w:tabs>
+        <w:jc w:val="both"/>
+        <w:rPr>
+          <w:rFonts w:ascii="Palatino Linotype" w:hAnsi="Palatino Linotype"/>
+          <w:b/>
+          <w:bCs/>
+          <w:i/>
+          <w:sz w:val="19"/>
+          <w:szCs w:val="19"/>
+        </w:rPr>
+      </w:pPr>
+      <w:r>
+        <w:rPr>
+          <w:rFonts w:ascii="Palatino Linotype" w:hAnsi="Palatino Linotype"/>
+          <w:b/>
+          <w:bCs/>
+          <w:i/>
+          <w:sz w:val="19"/>
+          <w:szCs w:val="19"/>
+        </w:rPr>
+        <w:t xml:space="preserve">Pursuant to Criminal Rule 19(D) and Traffic Rule 14, written objections to this magistrate’s decision must be filed within </w:t>
+      </w:r>
+      <w:r>
+        <w:rPr>
+          <w:rFonts w:ascii="Palatino Linotype" w:hAnsi="Palatino Linotype"/>
+          <w:b/>
+          <w:bCs/>
+          <w:i/>
+          <w:sz w:val="19"/>
+          <w:szCs w:val="19"/>
+        </w:rPr>
+        <w:t>14</w:t>
+      </w:r>
+      <w:r>
+        <w:rPr>
+          <w:rFonts w:ascii="Palatino Linotype" w:hAnsi="Palatino Linotype"/>
+          <w:b/>
+          <w:bCs/>
+          <w:i/>
+          <w:sz w:val="19"/>
+          <w:szCs w:val="19"/>
+        </w:rPr>
+        <w:t xml:space="preserve"> days of the filing of this decision. Any objections must state with specificity the grounds of the objections. </w:t>
+      </w:r>
+      <w:r>
+        <w:rPr>
+          <w:rFonts w:ascii="Palatino Linotype" w:hAnsi="Palatino Linotype"/>
+          <w:b/>
+          <w:bCs/>
+          <w:i/>
+          <w:sz w:val="19"/>
+          <w:szCs w:val="19"/>
+        </w:rPr>
+        <w:t xml:space="preserve">A party shall not assign as error on appeal the court’s adoption of this decision unless the party timely </w:t>
+      </w:r>
+      <w:r>
+        <w:rPr>
+          <w:rFonts w:ascii="Palatino Linotype" w:hAnsi="Palatino Linotype"/>
+          <w:b/>
+          <w:bCs/>
+          <w:i/>
+          <w:sz w:val="19"/>
+          <w:szCs w:val="19"/>
+        </w:rPr>
+        <w:t>files objections.</w:t>
+      </w:r>
+    </w:p>
+    <w:p>
+      <w:pPr>
+        <w:tabs>
+          <w:tab w:val="left" w:pos="-1080"/>
+          <w:tab w:val="left" w:pos="-720"/>
+          <w:tab w:val="left" w:pos="0"/>
+          <w:tab w:val="left" w:pos="720"/>
+          <w:tab w:val="left" w:pos="1440"/>
+          <w:tab w:val="left" w:pos="2160"/>
+          <w:tab w:val="left" w:pos="2880"/>
+          <w:tab w:val="left" w:pos="3600"/>
+          <w:tab w:val="left" w:pos="4320"/>
+          <w:tab w:val="left" w:pos="4680"/>
+        </w:tabs>
+        <w:rPr>
+          <w:rFonts w:ascii="Palatino Linotype" w:hAnsi="Palatino Linotype"/>
           <w:sz w:val="20"/>
           <w:szCs w:val="20"/>
         </w:rPr>
@@ -3416,7 +3568,15 @@
                 <w:sz w:val="20"/>
                 <w:szCs w:val="20"/>
               </w:rPr>
-              <w:t xml:space="preserve">Final Judgment Entry 21TRD09437</w:t>
+              <w:t xml:space="preserve">Magistrate Decision</w:t>
+            </w:r>
+            <w:r>
+              <w:rPr>
+                <w:rFonts w:ascii="Palatino Linotype" w:hAnsi="Palatino Linotype"/>
+                <w:sz w:val="20"/>
+                <w:szCs w:val="20"/>
+              </w:rPr>
+              <w:t xml:space="preserve"> 21TRD09437</w:t>
             </w:r>
           </w:p>
         </w:sdtContent>

</xml_diff>